<commit_message>
Timestamps and fix for state names
</commit_message>
<xml_diff>
--- a/MapReduce/memoria.docx
+++ b/MapReduce/memoria.docx
@@ -6,9 +6,16 @@
       <w:pPr>
         <w:pStyle w:val="Ttulo"/>
       </w:pPr>
-      <w:r>
-        <w:t>Análisis de sentimientos con Hadoop</w:t>
-      </w:r>
+      <w:bookmarkStart w:id="0" w:name="_GoBack"/>
+      <w:bookmarkEnd w:id="0"/>
+      <w:r>
+        <w:t xml:space="preserve">Análisis de sentimientos con </w:t>
+      </w:r>
+      <w:proofErr w:type="spellStart"/>
+      <w:r>
+        <w:t>Hadoop</w:t>
+      </w:r>
+      <w:proofErr w:type="spellEnd"/>
     </w:p>
     <w:p>
       <w:pPr>
@@ -127,6 +134,7 @@
         </w:rPr>
         <w:t xml:space="preserve">ordenadas, ya que se considera que no aporta demasiado al propósito de la práctica). También se ha abordado la, comparativamente más sencilla, detección de los diez </w:t>
       </w:r>
+      <w:proofErr w:type="spellStart"/>
       <w:r>
         <w:rPr>
           <w:rFonts w:ascii="Trebuchet MS" w:hAnsi="Trebuchet MS"/>
@@ -134,14 +142,35 @@
           <w:iCs/>
           <w:sz w:val="20"/>
         </w:rPr>
-        <w:t>trending topics</w:t>
-      </w:r>
-      <w:r>
-        <w:rPr>
-          <w:rFonts w:ascii="Trebuchet MS" w:hAnsi="Trebuchet MS"/>
+        <w:t>trending</w:t>
+      </w:r>
+      <w:proofErr w:type="spellEnd"/>
+      <w:r>
+        <w:rPr>
+          <w:rFonts w:ascii="Trebuchet MS" w:hAnsi="Trebuchet MS"/>
+          <w:i/>
           <w:iCs/>
           <w:sz w:val="20"/>
         </w:rPr>
+        <w:t xml:space="preserve"> </w:t>
+      </w:r>
+      <w:proofErr w:type="spellStart"/>
+      <w:r>
+        <w:rPr>
+          <w:rFonts w:ascii="Trebuchet MS" w:hAnsi="Trebuchet MS"/>
+          <w:i/>
+          <w:iCs/>
+          <w:sz w:val="20"/>
+        </w:rPr>
+        <w:t>topics</w:t>
+      </w:r>
+      <w:proofErr w:type="spellEnd"/>
+      <w:r>
+        <w:rPr>
+          <w:rFonts w:ascii="Trebuchet MS" w:hAnsi="Trebuchet MS"/>
+          <w:iCs/>
+          <w:sz w:val="20"/>
+        </w:rPr>
         <w:t xml:space="preserve"> en los</w:t>
       </w:r>
       <w:r>
@@ -170,7 +199,23 @@
           <w:rFonts w:ascii="Trebuchet MS" w:hAnsi="Trebuchet MS"/>
           <w:sz w:val="20"/>
         </w:rPr>
-        <w:t xml:space="preserve">un dataset de unos </w:t>
+        <w:t xml:space="preserve">un </w:t>
+      </w:r>
+      <w:proofErr w:type="spellStart"/>
+      <w:r>
+        <w:rPr>
+          <w:rFonts w:ascii="Trebuchet MS" w:hAnsi="Trebuchet MS"/>
+          <w:sz w:val="20"/>
+        </w:rPr>
+        <w:t>dataset</w:t>
+      </w:r>
+      <w:proofErr w:type="spellEnd"/>
+      <w:r>
+        <w:rPr>
+          <w:rFonts w:ascii="Trebuchet MS" w:hAnsi="Trebuchet MS"/>
+          <w:sz w:val="20"/>
+        </w:rPr>
+        <w:t xml:space="preserve"> de unos </w:t>
       </w:r>
       <w:r>
         <w:rPr>
@@ -184,8 +229,17 @@
           <w:rFonts w:ascii="Trebuchet MS" w:hAnsi="Trebuchet MS"/>
           <w:sz w:val="20"/>
         </w:rPr>
-        <w:t xml:space="preserve"> Gbytes</w:t>
-      </w:r>
+        <w:t xml:space="preserve"> </w:t>
+      </w:r>
+      <w:proofErr w:type="spellStart"/>
+      <w:r>
+        <w:rPr>
+          <w:rFonts w:ascii="Trebuchet MS" w:hAnsi="Trebuchet MS"/>
+          <w:sz w:val="20"/>
+        </w:rPr>
+        <w:t>Gbytes</w:t>
+      </w:r>
+      <w:proofErr w:type="spellEnd"/>
       <w:r>
         <w:rPr>
           <w:rFonts w:ascii="Trebuchet MS" w:hAnsi="Trebuchet MS"/>
@@ -244,8 +298,33 @@
           <w:rFonts w:ascii="Trebuchet MS" w:hAnsi="Trebuchet MS"/>
           <w:sz w:val="20"/>
         </w:rPr>
-        <w:t>Se describirá a continuación el código de la solución principal. Se ha utilizado el paradigma MapReduce Streaming</w:t>
-      </w:r>
+        <w:t xml:space="preserve">Se describirá a continuación el código de la solución principal. Se ha utilizado el paradigma </w:t>
+      </w:r>
+      <w:proofErr w:type="spellStart"/>
+      <w:r>
+        <w:rPr>
+          <w:rFonts w:ascii="Trebuchet MS" w:hAnsi="Trebuchet MS"/>
+          <w:sz w:val="20"/>
+        </w:rPr>
+        <w:t>MapReduce</w:t>
+      </w:r>
+      <w:proofErr w:type="spellEnd"/>
+      <w:r>
+        <w:rPr>
+          <w:rFonts w:ascii="Trebuchet MS" w:hAnsi="Trebuchet MS"/>
+          <w:sz w:val="20"/>
+        </w:rPr>
+        <w:t xml:space="preserve"> </w:t>
+      </w:r>
+      <w:proofErr w:type="spellStart"/>
+      <w:r>
+        <w:rPr>
+          <w:rFonts w:ascii="Trebuchet MS" w:hAnsi="Trebuchet MS"/>
+          <w:sz w:val="20"/>
+        </w:rPr>
+        <w:t>Streaming</w:t>
+      </w:r>
+      <w:proofErr w:type="spellEnd"/>
       <w:r>
         <w:rPr>
           <w:rFonts w:ascii="Trebuchet MS" w:hAnsi="Trebuchet MS"/>
@@ -260,6 +339,7 @@
         </w:rPr>
         <w:t xml:space="preserve">. Todo el material generado puede encontrarse dentro del directorio </w:t>
       </w:r>
+      <w:proofErr w:type="spellStart"/>
       <w:r>
         <w:rPr>
           <w:rFonts w:ascii="Consolas" w:hAnsi="Consolas"/>
@@ -274,6 +354,7 @@
         </w:rPr>
         <w:t>pReduce</w:t>
       </w:r>
+      <w:proofErr w:type="spellEnd"/>
       <w:r>
         <w:rPr>
           <w:rFonts w:ascii="Trebuchet MS" w:hAnsi="Trebuchet MS"/>
@@ -519,6 +600,7 @@
         </w:rPr>
         <w:t xml:space="preserve"> como clave, para encontrar los </w:t>
       </w:r>
+      <w:proofErr w:type="spellStart"/>
       <w:r>
         <w:rPr>
           <w:rFonts w:ascii="Trebuchet MS" w:hAnsi="Trebuchet MS"/>
@@ -526,8 +608,29 @@
           <w:iCs/>
           <w:sz w:val="20"/>
         </w:rPr>
-        <w:t>trending topics</w:t>
-      </w:r>
+        <w:t>trending</w:t>
+      </w:r>
+      <w:proofErr w:type="spellEnd"/>
+      <w:r>
+        <w:rPr>
+          <w:rFonts w:ascii="Trebuchet MS" w:hAnsi="Trebuchet MS"/>
+          <w:i/>
+          <w:iCs/>
+          <w:sz w:val="20"/>
+        </w:rPr>
+        <w:t xml:space="preserve"> </w:t>
+      </w:r>
+      <w:proofErr w:type="spellStart"/>
+      <w:r>
+        <w:rPr>
+          <w:rFonts w:ascii="Trebuchet MS" w:hAnsi="Trebuchet MS"/>
+          <w:i/>
+          <w:iCs/>
+          <w:sz w:val="20"/>
+        </w:rPr>
+        <w:t>topics</w:t>
+      </w:r>
+      <w:proofErr w:type="spellEnd"/>
       <w:r>
         <w:rPr>
           <w:rFonts w:ascii="Trebuchet MS" w:hAnsi="Trebuchet MS"/>
@@ -611,6 +714,7 @@
         </w:rPr>
         <w:t xml:space="preserve">la función </w:t>
       </w:r>
+      <w:proofErr w:type="spellStart"/>
       <w:r>
         <w:rPr>
           <w:rFonts w:ascii="Consolas" w:hAnsi="Consolas"/>
@@ -618,6 +722,7 @@
         </w:rPr>
         <w:t>loads</w:t>
       </w:r>
+      <w:proofErr w:type="spellEnd"/>
       <w:r>
         <w:rPr>
           <w:rFonts w:ascii="Trebuchet MS" w:hAnsi="Trebuchet MS"/>
@@ -625,6 +730,7 @@
         </w:rPr>
         <w:t xml:space="preserve"> del módulo </w:t>
       </w:r>
+      <w:proofErr w:type="spellStart"/>
       <w:r>
         <w:rPr>
           <w:rFonts w:ascii="Consolas" w:hAnsi="Consolas"/>
@@ -632,6 +738,7 @@
         </w:rPr>
         <w:t>json</w:t>
       </w:r>
+      <w:proofErr w:type="spellEnd"/>
       <w:r>
         <w:rPr>
           <w:rFonts w:ascii="Consolas" w:hAnsi="Consolas"/>
@@ -670,6 +777,7 @@
         </w:rPr>
         <w:t xml:space="preserve"> extraer el valor asociado a las claves </w:t>
       </w:r>
+      <w:proofErr w:type="spellStart"/>
       <w:r>
         <w:rPr>
           <w:rFonts w:ascii="Consolas" w:hAnsi="Consolas"/>
@@ -677,6 +785,7 @@
         </w:rPr>
         <w:t>text</w:t>
       </w:r>
+      <w:proofErr w:type="spellEnd"/>
       <w:r>
         <w:rPr>
           <w:rFonts w:ascii="Trebuchet MS" w:hAnsi="Trebuchet MS"/>
@@ -699,6 +808,7 @@
         </w:rPr>
         <w:t xml:space="preserve">), </w:t>
       </w:r>
+      <w:proofErr w:type="spellStart"/>
       <w:r>
         <w:rPr>
           <w:rFonts w:ascii="Consolas" w:hAnsi="Consolas"/>
@@ -706,6 +816,7 @@
         </w:rPr>
         <w:t>lang</w:t>
       </w:r>
+      <w:proofErr w:type="spellEnd"/>
       <w:r>
         <w:rPr>
           <w:rFonts w:ascii="Trebuchet MS" w:hAnsi="Trebuchet MS"/>
@@ -713,6 +824,7 @@
         </w:rPr>
         <w:t xml:space="preserve"> (idioma), </w:t>
       </w:r>
+      <w:proofErr w:type="spellStart"/>
       <w:r>
         <w:rPr>
           <w:rFonts w:ascii="Consolas" w:hAnsi="Consolas"/>
@@ -720,6 +832,7 @@
         </w:rPr>
         <w:t>id_str</w:t>
       </w:r>
+      <w:proofErr w:type="spellEnd"/>
       <w:r>
         <w:rPr>
           <w:rFonts w:ascii="Trebuchet MS" w:hAnsi="Trebuchet MS"/>
@@ -763,6 +876,7 @@
         </w:rPr>
         <w:t xml:space="preserve">ón de localización; se prefiere esa a la contenida en la clave </w:t>
       </w:r>
+      <w:proofErr w:type="spellStart"/>
       <w:r>
         <w:rPr>
           <w:rFonts w:ascii="Consolas" w:hAnsi="Consolas" w:cs="Consolas"/>
@@ -770,6 +884,7 @@
         </w:rPr>
         <w:t>location</w:t>
       </w:r>
+      <w:proofErr w:type="spellEnd"/>
       <w:r>
         <w:rPr>
           <w:rFonts w:ascii="Trebuchet MS" w:hAnsi="Trebuchet MS"/>
@@ -845,6 +960,7 @@
         </w:rPr>
         <w:t xml:space="preserve">) provenientes de Estados Unidos (clave asociada al valor </w:t>
       </w:r>
+      <w:proofErr w:type="spellStart"/>
       <w:r>
         <w:rPr>
           <w:rFonts w:ascii="Consolas" w:hAnsi="Consolas"/>
@@ -852,6 +968,7 @@
         </w:rPr>
         <w:t>country_code</w:t>
       </w:r>
+      <w:proofErr w:type="spellEnd"/>
       <w:r>
         <w:rPr>
           <w:rFonts w:ascii="Trebuchet MS" w:hAnsi="Trebuchet MS"/>
@@ -954,6 +1071,7 @@
         </w:rPr>
         <w:t xml:space="preserve">se extrae del valor asociado a la clave </w:t>
       </w:r>
+      <w:proofErr w:type="spellStart"/>
       <w:r>
         <w:rPr>
           <w:rFonts w:ascii="Consolas" w:hAnsi="Consolas"/>
@@ -961,6 +1079,7 @@
         </w:rPr>
         <w:t>full_name</w:t>
       </w:r>
+      <w:proofErr w:type="spellEnd"/>
       <w:r>
         <w:rPr>
           <w:rFonts w:ascii="Trebuchet MS" w:hAnsi="Trebuchet MS"/>
@@ -1097,6 +1216,7 @@
         </w:rPr>
         <w:t xml:space="preserve"> (comienzan con #), se emite, como salida del </w:t>
       </w:r>
+      <w:proofErr w:type="spellStart"/>
       <w:r>
         <w:rPr>
           <w:rFonts w:ascii="Trebuchet MS" w:hAnsi="Trebuchet MS"/>
@@ -1106,6 +1226,7 @@
         </w:rPr>
         <w:t>mapper</w:t>
       </w:r>
+      <w:proofErr w:type="spellEnd"/>
       <w:r>
         <w:rPr>
           <w:rFonts w:ascii="Trebuchet MS" w:hAnsi="Trebuchet MS"/>
@@ -1155,7 +1276,23 @@
           <w:rFonts w:ascii="Trebuchet MS" w:hAnsi="Trebuchet MS"/>
           <w:sz w:val="20"/>
         </w:rPr>
-        <w:t>. Esta función de mapeo es similar a la del omnipresente wordcount. Esta es la primera función de mapeo.</w:t>
+        <w:t xml:space="preserve">. Esta función de mapeo es similar a la del omnipresente </w:t>
+      </w:r>
+      <w:proofErr w:type="spellStart"/>
+      <w:r>
+        <w:rPr>
+          <w:rFonts w:ascii="Trebuchet MS" w:hAnsi="Trebuchet MS"/>
+          <w:sz w:val="20"/>
+        </w:rPr>
+        <w:t>wordcount</w:t>
+      </w:r>
+      <w:proofErr w:type="spellEnd"/>
+      <w:r>
+        <w:rPr>
+          <w:rFonts w:ascii="Trebuchet MS" w:hAnsi="Trebuchet MS"/>
+          <w:sz w:val="20"/>
+        </w:rPr>
+        <w:t>. Esta es la primera función de mapeo.</w:t>
       </w:r>
       <w:r>
         <w:rPr>
@@ -1187,6 +1324,7 @@
         </w:rPr>
         <w:t xml:space="preserve">, a los que se les elimina el carácter almohadilla), se emite como salida del </w:t>
       </w:r>
+      <w:proofErr w:type="spellStart"/>
       <w:r>
         <w:rPr>
           <w:rFonts w:ascii="Trebuchet MS" w:hAnsi="Trebuchet MS"/>
@@ -1195,6 +1333,7 @@
         </w:rPr>
         <w:t>mapper</w:t>
       </w:r>
+      <w:proofErr w:type="spellEnd"/>
       <w:r>
         <w:rPr>
           <w:rFonts w:ascii="Trebuchet MS" w:hAnsi="Trebuchet MS"/>
@@ -1229,7 +1368,23 @@
           <w:rFonts w:ascii="Trebuchet MS" w:hAnsi="Trebuchet MS"/>
           <w:sz w:val="20"/>
         </w:rPr>
-        <w:t>lor se incluye una tupla (entidad geográfica</w:t>
+        <w:t xml:space="preserve">lor se incluye una </w:t>
+      </w:r>
+      <w:proofErr w:type="spellStart"/>
+      <w:r>
+        <w:rPr>
+          <w:rFonts w:ascii="Trebuchet MS" w:hAnsi="Trebuchet MS"/>
+          <w:sz w:val="20"/>
+        </w:rPr>
+        <w:t>tupla</w:t>
+      </w:r>
+      <w:proofErr w:type="spellEnd"/>
+      <w:r>
+        <w:rPr>
+          <w:rFonts w:ascii="Trebuchet MS" w:hAnsi="Trebuchet MS"/>
+          <w:sz w:val="20"/>
+        </w:rPr>
+        <w:t xml:space="preserve"> (entidad geográfica</w:t>
       </w:r>
       <w:r>
         <w:rPr>
@@ -1238,6 +1393,7 @@
         </w:rPr>
         <w:t xml:space="preserve">, palabra). Esta es la segunda función de mapeo. Puede verse un ejemplo de la salida de la ejecución de </w:t>
       </w:r>
+      <w:proofErr w:type="spellStart"/>
       <w:r>
         <w:rPr>
           <w:rFonts w:ascii="Consolas" w:hAnsi="Consolas"/>
@@ -1245,6 +1401,7 @@
         </w:rPr>
         <w:t>mapper_ng</w:t>
       </w:r>
+      <w:proofErr w:type="spellEnd"/>
       <w:r>
         <w:rPr>
           <w:rFonts w:ascii="Trebuchet MS" w:hAnsi="Trebuchet MS"/>
@@ -1259,6 +1416,7 @@
         </w:rPr>
         <w:t xml:space="preserve">las salidas de ambos </w:t>
       </w:r>
+      <w:proofErr w:type="spellStart"/>
       <w:r>
         <w:rPr>
           <w:rFonts w:ascii="Trebuchet MS" w:hAnsi="Trebuchet MS"/>
@@ -1267,6 +1425,7 @@
         </w:rPr>
         <w:t>mappers</w:t>
       </w:r>
+      <w:proofErr w:type="spellEnd"/>
       <w:r>
         <w:rPr>
           <w:rFonts w:ascii="Trebuchet MS" w:hAnsi="Trebuchet MS"/>
@@ -1293,7 +1452,39 @@
           <w:sz w:val="20"/>
         </w:rPr>
         <w:lastRenderedPageBreak/>
-        <w:t>96971904271667200      ['Oregon', u'all']</w:t>
+        <w:t>96971904271667200      ['</w:t>
+      </w:r>
+      <w:proofErr w:type="spellStart"/>
+      <w:r>
+        <w:rPr>
+          <w:rFonts w:ascii="Consolas" w:hAnsi="Consolas"/>
+          <w:sz w:val="20"/>
+        </w:rPr>
+        <w:t>Oregon</w:t>
+      </w:r>
+      <w:proofErr w:type="spellEnd"/>
+      <w:r>
+        <w:rPr>
+          <w:rFonts w:ascii="Consolas" w:hAnsi="Consolas"/>
+          <w:sz w:val="20"/>
+        </w:rPr>
+        <w:t xml:space="preserve">', </w:t>
+      </w:r>
+      <w:proofErr w:type="spellStart"/>
+      <w:r>
+        <w:rPr>
+          <w:rFonts w:ascii="Consolas" w:hAnsi="Consolas"/>
+          <w:sz w:val="20"/>
+        </w:rPr>
+        <w:t>u'all</w:t>
+      </w:r>
+      <w:proofErr w:type="spellEnd"/>
+      <w:r>
+        <w:rPr>
+          <w:rFonts w:ascii="Consolas" w:hAnsi="Consolas"/>
+          <w:sz w:val="20"/>
+        </w:rPr>
+        <w:t>']</w:t>
       </w:r>
     </w:p>
     <w:p>
@@ -1313,7 +1504,39 @@
           <w:rFonts w:ascii="Consolas" w:hAnsi="Consolas"/>
           <w:sz w:val="20"/>
         </w:rPr>
-        <w:t xml:space="preserve">     ['Oregon', u'trump']</w:t>
+        <w:t xml:space="preserve">     ['</w:t>
+      </w:r>
+      <w:proofErr w:type="spellStart"/>
+      <w:r>
+        <w:rPr>
+          <w:rFonts w:ascii="Consolas" w:hAnsi="Consolas"/>
+          <w:sz w:val="20"/>
+        </w:rPr>
+        <w:t>Oregon</w:t>
+      </w:r>
+      <w:proofErr w:type="spellEnd"/>
+      <w:r>
+        <w:rPr>
+          <w:rFonts w:ascii="Consolas" w:hAnsi="Consolas"/>
+          <w:sz w:val="20"/>
+        </w:rPr>
+        <w:t xml:space="preserve">', </w:t>
+      </w:r>
+      <w:proofErr w:type="spellStart"/>
+      <w:r>
+        <w:rPr>
+          <w:rFonts w:ascii="Consolas" w:hAnsi="Consolas"/>
+          <w:sz w:val="20"/>
+        </w:rPr>
+        <w:t>u'trump</w:t>
+      </w:r>
+      <w:proofErr w:type="spellEnd"/>
+      <w:r>
+        <w:rPr>
+          <w:rFonts w:ascii="Consolas" w:hAnsi="Consolas"/>
+          <w:sz w:val="20"/>
+        </w:rPr>
+        <w:t>']</w:t>
       </w:r>
     </w:p>
     <w:p>
@@ -1326,7 +1549,39 @@
           <w:rFonts w:ascii="Consolas" w:hAnsi="Consolas"/>
           <w:sz w:val="20"/>
         </w:rPr>
-        <w:t>796971904271667200      ['Oregon', u'supporters']</w:t>
+        <w:t>796971904271667200      ['</w:t>
+      </w:r>
+      <w:proofErr w:type="spellStart"/>
+      <w:r>
+        <w:rPr>
+          <w:rFonts w:ascii="Consolas" w:hAnsi="Consolas"/>
+          <w:sz w:val="20"/>
+        </w:rPr>
+        <w:t>Oregon</w:t>
+      </w:r>
+      <w:proofErr w:type="spellEnd"/>
+      <w:r>
+        <w:rPr>
+          <w:rFonts w:ascii="Consolas" w:hAnsi="Consolas"/>
+          <w:sz w:val="20"/>
+        </w:rPr>
+        <w:t xml:space="preserve">', </w:t>
+      </w:r>
+      <w:proofErr w:type="spellStart"/>
+      <w:r>
+        <w:rPr>
+          <w:rFonts w:ascii="Consolas" w:hAnsi="Consolas"/>
+          <w:sz w:val="20"/>
+        </w:rPr>
+        <w:t>u'supporters</w:t>
+      </w:r>
+      <w:proofErr w:type="spellEnd"/>
+      <w:r>
+        <w:rPr>
+          <w:rFonts w:ascii="Consolas" w:hAnsi="Consolas"/>
+          <w:sz w:val="20"/>
+        </w:rPr>
+        <w:t>']</w:t>
       </w:r>
     </w:p>
     <w:p>
@@ -1339,7 +1594,39 @@
           <w:rFonts w:ascii="Consolas" w:hAnsi="Consolas"/>
           <w:sz w:val="20"/>
         </w:rPr>
-        <w:t>796971904271667200      ['Oregon', u'in']</w:t>
+        <w:t>796971904271667200      ['</w:t>
+      </w:r>
+      <w:proofErr w:type="spellStart"/>
+      <w:r>
+        <w:rPr>
+          <w:rFonts w:ascii="Consolas" w:hAnsi="Consolas"/>
+          <w:sz w:val="20"/>
+        </w:rPr>
+        <w:t>Oregon</w:t>
+      </w:r>
+      <w:proofErr w:type="spellEnd"/>
+      <w:r>
+        <w:rPr>
+          <w:rFonts w:ascii="Consolas" w:hAnsi="Consolas"/>
+          <w:sz w:val="20"/>
+        </w:rPr>
+        <w:t xml:space="preserve">', </w:t>
+      </w:r>
+      <w:proofErr w:type="spellStart"/>
+      <w:r>
+        <w:rPr>
+          <w:rFonts w:ascii="Consolas" w:hAnsi="Consolas"/>
+          <w:sz w:val="20"/>
+        </w:rPr>
+        <w:t>u'in</w:t>
+      </w:r>
+      <w:proofErr w:type="spellEnd"/>
+      <w:r>
+        <w:rPr>
+          <w:rFonts w:ascii="Consolas" w:hAnsi="Consolas"/>
+          <w:sz w:val="20"/>
+        </w:rPr>
+        <w:t>']</w:t>
       </w:r>
     </w:p>
     <w:p>
@@ -1352,7 +1639,39 @@
           <w:rFonts w:ascii="Consolas" w:hAnsi="Consolas"/>
           <w:sz w:val="20"/>
         </w:rPr>
-        <w:t>796971904271667200      ['Oregon', u'w']</w:t>
+        <w:t>796971904271667200      ['</w:t>
+      </w:r>
+      <w:proofErr w:type="spellStart"/>
+      <w:r>
+        <w:rPr>
+          <w:rFonts w:ascii="Consolas" w:hAnsi="Consolas"/>
+          <w:sz w:val="20"/>
+        </w:rPr>
+        <w:t>Oregon</w:t>
+      </w:r>
+      <w:proofErr w:type="spellEnd"/>
+      <w:r>
+        <w:rPr>
+          <w:rFonts w:ascii="Consolas" w:hAnsi="Consolas"/>
+          <w:sz w:val="20"/>
+        </w:rPr>
+        <w:t xml:space="preserve">', </w:t>
+      </w:r>
+      <w:proofErr w:type="spellStart"/>
+      <w:r>
+        <w:rPr>
+          <w:rFonts w:ascii="Consolas" w:hAnsi="Consolas"/>
+          <w:sz w:val="20"/>
+        </w:rPr>
+        <w:t>u'w</w:t>
+      </w:r>
+      <w:proofErr w:type="spellEnd"/>
+      <w:r>
+        <w:rPr>
+          <w:rFonts w:ascii="Consolas" w:hAnsi="Consolas"/>
+          <w:sz w:val="20"/>
+        </w:rPr>
+        <w:t>']</w:t>
       </w:r>
     </w:p>
     <w:p>
@@ -1365,7 +1684,39 @@
           <w:rFonts w:ascii="Consolas" w:hAnsi="Consolas"/>
           <w:sz w:val="20"/>
         </w:rPr>
-        <w:t>796971904271667200      ['Oregon', u'the']</w:t>
+        <w:t>796971904271667200      ['</w:t>
+      </w:r>
+      <w:proofErr w:type="spellStart"/>
+      <w:r>
+        <w:rPr>
+          <w:rFonts w:ascii="Consolas" w:hAnsi="Consolas"/>
+          <w:sz w:val="20"/>
+        </w:rPr>
+        <w:t>Oregon</w:t>
+      </w:r>
+      <w:proofErr w:type="spellEnd"/>
+      <w:r>
+        <w:rPr>
+          <w:rFonts w:ascii="Consolas" w:hAnsi="Consolas"/>
+          <w:sz w:val="20"/>
+        </w:rPr>
+        <w:t xml:space="preserve">', </w:t>
+      </w:r>
+      <w:proofErr w:type="spellStart"/>
+      <w:r>
+        <w:rPr>
+          <w:rFonts w:ascii="Consolas" w:hAnsi="Consolas"/>
+          <w:sz w:val="20"/>
+        </w:rPr>
+        <w:t>u'the</w:t>
+      </w:r>
+      <w:proofErr w:type="spellEnd"/>
+      <w:r>
+        <w:rPr>
+          <w:rFonts w:ascii="Consolas" w:hAnsi="Consolas"/>
+          <w:sz w:val="20"/>
+        </w:rPr>
+        <w:t>']</w:t>
       </w:r>
     </w:p>
     <w:p>
@@ -1378,7 +1729,39 @@
           <w:rFonts w:ascii="Consolas" w:hAnsi="Consolas"/>
           <w:sz w:val="20"/>
         </w:rPr>
-        <w:t>796971904271667200      ['Oregon', u'clan']</w:t>
+        <w:t>796971904271667200      ['</w:t>
+      </w:r>
+      <w:proofErr w:type="spellStart"/>
+      <w:r>
+        <w:rPr>
+          <w:rFonts w:ascii="Consolas" w:hAnsi="Consolas"/>
+          <w:sz w:val="20"/>
+        </w:rPr>
+        <w:t>Oregon</w:t>
+      </w:r>
+      <w:proofErr w:type="spellEnd"/>
+      <w:r>
+        <w:rPr>
+          <w:rFonts w:ascii="Consolas" w:hAnsi="Consolas"/>
+          <w:sz w:val="20"/>
+        </w:rPr>
+        <w:t xml:space="preserve">', </w:t>
+      </w:r>
+      <w:proofErr w:type="spellStart"/>
+      <w:r>
+        <w:rPr>
+          <w:rFonts w:ascii="Consolas" w:hAnsi="Consolas"/>
+          <w:sz w:val="20"/>
+        </w:rPr>
+        <w:t>u'clan</w:t>
+      </w:r>
+      <w:proofErr w:type="spellEnd"/>
+      <w:r>
+        <w:rPr>
+          <w:rFonts w:ascii="Consolas" w:hAnsi="Consolas"/>
+          <w:sz w:val="20"/>
+        </w:rPr>
+        <w:t>']</w:t>
       </w:r>
     </w:p>
     <w:p>
@@ -1391,14 +1774,30 @@
           <w:rFonts w:ascii="Consolas" w:hAnsi="Consolas"/>
           <w:sz w:val="20"/>
         </w:rPr>
-        <w:t>#StopTheVi</w:t>
-      </w:r>
-      <w:r>
-        <w:rPr>
-          <w:rFonts w:ascii="Consolas" w:hAnsi="Consolas"/>
-          <w:sz w:val="20"/>
-        </w:rPr>
-        <w:t>olence        1</w:t>
+        <w:t>#</w:t>
+      </w:r>
+      <w:proofErr w:type="spellStart"/>
+      <w:r>
+        <w:rPr>
+          <w:rFonts w:ascii="Consolas" w:hAnsi="Consolas"/>
+          <w:sz w:val="20"/>
+        </w:rPr>
+        <w:t>StopTheVi</w:t>
+      </w:r>
+      <w:r>
+        <w:rPr>
+          <w:rFonts w:ascii="Consolas" w:hAnsi="Consolas"/>
+          <w:sz w:val="20"/>
+        </w:rPr>
+        <w:t>olence</w:t>
+      </w:r>
+      <w:proofErr w:type="spellEnd"/>
+      <w:r>
+        <w:rPr>
+          <w:rFonts w:ascii="Consolas" w:hAnsi="Consolas"/>
+          <w:sz w:val="20"/>
+        </w:rPr>
+        <w:t xml:space="preserve">        1</w:t>
       </w:r>
     </w:p>
     <w:p>
@@ -1411,7 +1810,39 @@
           <w:rFonts w:ascii="Consolas" w:hAnsi="Consolas"/>
           <w:sz w:val="20"/>
         </w:rPr>
-        <w:t>796971904271667200      ['Oregon', u'stoptheviolence']</w:t>
+        <w:t>796971904271667200      ['</w:t>
+      </w:r>
+      <w:proofErr w:type="spellStart"/>
+      <w:r>
+        <w:rPr>
+          <w:rFonts w:ascii="Consolas" w:hAnsi="Consolas"/>
+          <w:sz w:val="20"/>
+        </w:rPr>
+        <w:t>Oregon</w:t>
+      </w:r>
+      <w:proofErr w:type="spellEnd"/>
+      <w:r>
+        <w:rPr>
+          <w:rFonts w:ascii="Consolas" w:hAnsi="Consolas"/>
+          <w:sz w:val="20"/>
+        </w:rPr>
+        <w:t xml:space="preserve">', </w:t>
+      </w:r>
+      <w:proofErr w:type="spellStart"/>
+      <w:r>
+        <w:rPr>
+          <w:rFonts w:ascii="Consolas" w:hAnsi="Consolas"/>
+          <w:sz w:val="20"/>
+        </w:rPr>
+        <w:t>u'stoptheviolence</w:t>
+      </w:r>
+      <w:proofErr w:type="spellEnd"/>
+      <w:r>
+        <w:rPr>
+          <w:rFonts w:ascii="Consolas" w:hAnsi="Consolas"/>
+          <w:sz w:val="20"/>
+        </w:rPr>
+        <w:t>']</w:t>
       </w:r>
     </w:p>
     <w:p>
@@ -1424,7 +1855,23 @@
           <w:rFonts w:ascii="Consolas" w:hAnsi="Consolas"/>
           <w:sz w:val="20"/>
         </w:rPr>
-        <w:t>796971912664469504      ['South Dakota', u'everything']</w:t>
+        <w:t xml:space="preserve">796971912664469504      ['South Dakota', </w:t>
+      </w:r>
+      <w:proofErr w:type="spellStart"/>
+      <w:r>
+        <w:rPr>
+          <w:rFonts w:ascii="Consolas" w:hAnsi="Consolas"/>
+          <w:sz w:val="20"/>
+        </w:rPr>
+        <w:t>u'everything</w:t>
+      </w:r>
+      <w:proofErr w:type="spellEnd"/>
+      <w:r>
+        <w:rPr>
+          <w:rFonts w:ascii="Consolas" w:hAnsi="Consolas"/>
+          <w:sz w:val="20"/>
+        </w:rPr>
+        <w:t>']</w:t>
       </w:r>
     </w:p>
     <w:p>
@@ -1437,7 +1884,23 @@
           <w:rFonts w:ascii="Consolas" w:hAnsi="Consolas"/>
           <w:sz w:val="20"/>
         </w:rPr>
-        <w:t>796971912664469504      ['South Dakota', u'about']</w:t>
+        <w:t xml:space="preserve">796971912664469504      ['South Dakota', </w:t>
+      </w:r>
+      <w:proofErr w:type="spellStart"/>
+      <w:r>
+        <w:rPr>
+          <w:rFonts w:ascii="Consolas" w:hAnsi="Consolas"/>
+          <w:sz w:val="20"/>
+        </w:rPr>
+        <w:t>u'about</w:t>
+      </w:r>
+      <w:proofErr w:type="spellEnd"/>
+      <w:r>
+        <w:rPr>
+          <w:rFonts w:ascii="Consolas" w:hAnsi="Consolas"/>
+          <w:sz w:val="20"/>
+        </w:rPr>
+        <w:t>']</w:t>
       </w:r>
     </w:p>
     <w:p>
@@ -1450,7 +1913,23 @@
           <w:rFonts w:ascii="Consolas" w:hAnsi="Consolas"/>
           <w:sz w:val="20"/>
         </w:rPr>
-        <w:t>796971912664469504      ['South Dakota', u'you']</w:t>
+        <w:t xml:space="preserve">796971912664469504      ['South Dakota', </w:t>
+      </w:r>
+      <w:proofErr w:type="spellStart"/>
+      <w:r>
+        <w:rPr>
+          <w:rFonts w:ascii="Consolas" w:hAnsi="Consolas"/>
+          <w:sz w:val="20"/>
+        </w:rPr>
+        <w:t>u'you</w:t>
+      </w:r>
+      <w:proofErr w:type="spellEnd"/>
+      <w:r>
+        <w:rPr>
+          <w:rFonts w:ascii="Consolas" w:hAnsi="Consolas"/>
+          <w:sz w:val="20"/>
+        </w:rPr>
+        <w:t>']</w:t>
       </w:r>
     </w:p>
     <w:p>
@@ -1470,7 +1949,23 @@
           <w:rFonts w:ascii="Consolas" w:hAnsi="Consolas"/>
           <w:sz w:val="20"/>
         </w:rPr>
-        <w:t>th Dakota', u'is']</w:t>
+        <w:t xml:space="preserve">th Dakota', </w:t>
+      </w:r>
+      <w:proofErr w:type="spellStart"/>
+      <w:r>
+        <w:rPr>
+          <w:rFonts w:ascii="Consolas" w:hAnsi="Consolas"/>
+          <w:sz w:val="20"/>
+        </w:rPr>
+        <w:t>u'is</w:t>
+      </w:r>
+      <w:proofErr w:type="spellEnd"/>
+      <w:r>
+        <w:rPr>
+          <w:rFonts w:ascii="Consolas" w:hAnsi="Consolas"/>
+          <w:sz w:val="20"/>
+        </w:rPr>
+        <w:t>']</w:t>
       </w:r>
     </w:p>
     <w:p>
@@ -1483,7 +1978,23 @@
           <w:rFonts w:ascii="Consolas" w:hAnsi="Consolas"/>
           <w:sz w:val="20"/>
         </w:rPr>
-        <w:t>796971912664469504      ['South Dakota', u'so']</w:t>
+        <w:t xml:space="preserve">796971912664469504      ['South Dakota', </w:t>
+      </w:r>
+      <w:proofErr w:type="spellStart"/>
+      <w:r>
+        <w:rPr>
+          <w:rFonts w:ascii="Consolas" w:hAnsi="Consolas"/>
+          <w:sz w:val="20"/>
+        </w:rPr>
+        <w:t>u'so</w:t>
+      </w:r>
+      <w:proofErr w:type="spellEnd"/>
+      <w:r>
+        <w:rPr>
+          <w:rFonts w:ascii="Consolas" w:hAnsi="Consolas"/>
+          <w:sz w:val="20"/>
+        </w:rPr>
+        <w:t>']</w:t>
       </w:r>
     </w:p>
     <w:p>
@@ -1496,7 +2007,23 @@
           <w:rFonts w:ascii="Consolas" w:hAnsi="Consolas"/>
           <w:sz w:val="20"/>
         </w:rPr>
-        <w:t>796971912664469504      ['South Dakota', u'overwhelming']</w:t>
+        <w:t xml:space="preserve">796971912664469504      ['South Dakota', </w:t>
+      </w:r>
+      <w:proofErr w:type="spellStart"/>
+      <w:r>
+        <w:rPr>
+          <w:rFonts w:ascii="Consolas" w:hAnsi="Consolas"/>
+          <w:sz w:val="20"/>
+        </w:rPr>
+        <w:t>u'overwhelming</w:t>
+      </w:r>
+      <w:proofErr w:type="spellEnd"/>
+      <w:r>
+        <w:rPr>
+          <w:rFonts w:ascii="Consolas" w:hAnsi="Consolas"/>
+          <w:sz w:val="20"/>
+        </w:rPr>
+        <w:t>']</w:t>
       </w:r>
     </w:p>
     <w:p>
@@ -1576,6 +2103,7 @@
         </w:rPr>
         <w:t xml:space="preserve"> </w:t>
       </w:r>
+      <w:proofErr w:type="spellStart"/>
       <w:r>
         <w:rPr>
           <w:rFonts w:ascii="Consolas" w:hAnsi="Consolas"/>
@@ -1583,6 +2111,7 @@
         </w:rPr>
         <w:t>type</w:t>
       </w:r>
+      <w:proofErr w:type="spellEnd"/>
       <w:r>
         <w:rPr>
           <w:rFonts w:ascii="Trebuchet MS" w:hAnsi="Trebuchet MS"/>
@@ -1597,6 +2126,7 @@
         </w:rPr>
         <w:t xml:space="preserve">on el valor </w:t>
       </w:r>
+      <w:proofErr w:type="spellStart"/>
       <w:r>
         <w:rPr>
           <w:rFonts w:ascii="Consolas" w:hAnsi="Consolas"/>
@@ -1604,6 +2134,7 @@
         </w:rPr>
         <w:t>states</w:t>
       </w:r>
+      <w:proofErr w:type="spellEnd"/>
       <w:r>
         <w:rPr>
           <w:rFonts w:ascii="Trebuchet MS" w:hAnsi="Trebuchet MS"/>
@@ -1653,6 +2184,7 @@
         </w:rPr>
         <w:t xml:space="preserve"> implementa la función de reducción asociada a los </w:t>
       </w:r>
+      <w:proofErr w:type="spellStart"/>
       <w:r>
         <w:rPr>
           <w:rFonts w:ascii="Trebuchet MS" w:hAnsi="Trebuchet MS"/>
@@ -1660,8 +2192,29 @@
           <w:iCs/>
           <w:sz w:val="20"/>
         </w:rPr>
-        <w:t>trending topics</w:t>
-      </w:r>
+        <w:t>trending</w:t>
+      </w:r>
+      <w:proofErr w:type="spellEnd"/>
+      <w:r>
+        <w:rPr>
+          <w:rFonts w:ascii="Trebuchet MS" w:hAnsi="Trebuchet MS"/>
+          <w:i/>
+          <w:iCs/>
+          <w:sz w:val="20"/>
+        </w:rPr>
+        <w:t xml:space="preserve"> </w:t>
+      </w:r>
+      <w:proofErr w:type="spellStart"/>
+      <w:r>
+        <w:rPr>
+          <w:rFonts w:ascii="Trebuchet MS" w:hAnsi="Trebuchet MS"/>
+          <w:i/>
+          <w:iCs/>
+          <w:sz w:val="20"/>
+        </w:rPr>
+        <w:t>topics</w:t>
+      </w:r>
+      <w:proofErr w:type="spellEnd"/>
       <w:r>
         <w:rPr>
           <w:rFonts w:ascii="Trebuchet MS" w:hAnsi="Trebuchet MS"/>
@@ -1669,6 +2222,7 @@
         </w:rPr>
         <w:t xml:space="preserve">. La detección de a qué </w:t>
       </w:r>
+      <w:proofErr w:type="spellStart"/>
       <w:r>
         <w:rPr>
           <w:rFonts w:ascii="Trebuchet MS" w:hAnsi="Trebuchet MS"/>
@@ -1677,6 +2231,7 @@
         </w:rPr>
         <w:t>mapper</w:t>
       </w:r>
+      <w:proofErr w:type="spellEnd"/>
       <w:r>
         <w:rPr>
           <w:rFonts w:ascii="Trebuchet MS" w:hAnsi="Trebuchet MS"/>
@@ -1720,6 +2275,7 @@
         </w:rPr>
         <w:t xml:space="preserve">, es una tripleta </w:t>
       </w:r>
+      <w:proofErr w:type="spellStart"/>
       <w:r>
         <w:rPr>
           <w:rFonts w:ascii="Consolas" w:hAnsi="Consolas"/>
@@ -1727,6 +2283,7 @@
         </w:rPr>
         <w:t>estado;número_de_tweets;sentimiento_medio</w:t>
       </w:r>
+      <w:proofErr w:type="spellEnd"/>
       <w:r>
         <w:rPr>
           <w:rFonts w:ascii="Trebuchet MS" w:hAnsi="Trebuchet MS"/>
@@ -1756,6 +2313,7 @@
         </w:rPr>
         <w:t xml:space="preserve">sigue también un formato CSV del tipo </w:t>
       </w:r>
+      <w:proofErr w:type="spellStart"/>
       <w:r>
         <w:rPr>
           <w:rFonts w:ascii="Consolas" w:hAnsi="Consolas"/>
@@ -1763,6 +2321,7 @@
         </w:rPr>
         <w:t>hashtag;número_de_apariciones</w:t>
       </w:r>
+      <w:proofErr w:type="spellEnd"/>
       <w:r>
         <w:rPr>
           <w:rFonts w:ascii="Trebuchet MS" w:hAnsi="Trebuchet MS"/>
@@ -1859,13 +2418,23 @@
         </w:rPr>
         <w:t xml:space="preserve">Para la implementación en AWS EMR, se ha requerido un paso </w:t>
       </w:r>
+      <w:proofErr w:type="spellStart"/>
       <w:r>
         <w:rPr>
           <w:rFonts w:ascii="Trebuchet MS" w:hAnsi="Trebuchet MS"/>
           <w:i/>
           <w:sz w:val="20"/>
         </w:rPr>
-        <w:t>map-reduce</w:t>
+        <w:t>map</w:t>
+      </w:r>
+      <w:proofErr w:type="spellEnd"/>
+      <w:r>
+        <w:rPr>
+          <w:rFonts w:ascii="Trebuchet MS" w:hAnsi="Trebuchet MS"/>
+          <w:i/>
+          <w:sz w:val="20"/>
+        </w:rPr>
+        <w:t>-reduce</w:t>
       </w:r>
       <w:r>
         <w:rPr>
@@ -1874,6 +2443,7 @@
         </w:rPr>
         <w:t xml:space="preserve"> adicional. La razón de esto ha sido la forma en la que AWS EMR implementa la función de reducción. En particular, genera un fichero de salida por cada </w:t>
       </w:r>
+      <w:proofErr w:type="spellStart"/>
       <w:r>
         <w:rPr>
           <w:rFonts w:ascii="Trebuchet MS" w:hAnsi="Trebuchet MS"/>
@@ -1882,6 +2452,7 @@
         </w:rPr>
         <w:t>reducer</w:t>
       </w:r>
+      <w:proofErr w:type="spellEnd"/>
       <w:r>
         <w:rPr>
           <w:rFonts w:ascii="Trebuchet MS" w:hAnsi="Trebuchet MS"/>
@@ -1889,6 +2460,7 @@
         </w:rPr>
         <w:t xml:space="preserve">. Para ello, ha sido necesario implementar un </w:t>
       </w:r>
+      <w:proofErr w:type="spellStart"/>
       <w:r>
         <w:rPr>
           <w:rFonts w:ascii="Trebuchet MS" w:hAnsi="Trebuchet MS"/>
@@ -1897,6 +2469,7 @@
         </w:rPr>
         <w:t>reducer</w:t>
       </w:r>
+      <w:proofErr w:type="spellEnd"/>
       <w:r>
         <w:rPr>
           <w:rFonts w:ascii="Trebuchet MS" w:hAnsi="Trebuchet MS"/>
@@ -1904,6 +2477,7 @@
         </w:rPr>
         <w:t xml:space="preserve"> adicional, que se ha aplicado sobre la salida del </w:t>
       </w:r>
+      <w:proofErr w:type="spellStart"/>
       <w:r>
         <w:rPr>
           <w:rFonts w:ascii="Trebuchet MS" w:hAnsi="Trebuchet MS"/>
@@ -1912,6 +2486,7 @@
         </w:rPr>
         <w:t>reducer</w:t>
       </w:r>
+      <w:proofErr w:type="spellEnd"/>
       <w:r>
         <w:rPr>
           <w:rFonts w:ascii="Trebuchet MS" w:hAnsi="Trebuchet MS"/>
@@ -1940,14 +2515,34 @@
         </w:rPr>
         <w:t xml:space="preserve">La función de mapeo asociada a este último paso ha sido el </w:t>
       </w:r>
+      <w:proofErr w:type="spellStart"/>
       <w:r>
         <w:rPr>
           <w:rFonts w:ascii="Trebuchet MS" w:hAnsi="Trebuchet MS"/>
           <w:i/>
           <w:sz w:val="20"/>
         </w:rPr>
-        <w:t>identity mapper</w:t>
-      </w:r>
+        <w:t>identity</w:t>
+      </w:r>
+      <w:proofErr w:type="spellEnd"/>
+      <w:r>
+        <w:rPr>
+          <w:rFonts w:ascii="Trebuchet MS" w:hAnsi="Trebuchet MS"/>
+          <w:i/>
+          <w:sz w:val="20"/>
+        </w:rPr>
+        <w:t xml:space="preserve"> </w:t>
+      </w:r>
+      <w:proofErr w:type="spellStart"/>
+      <w:r>
+        <w:rPr>
+          <w:rFonts w:ascii="Trebuchet MS" w:hAnsi="Trebuchet MS"/>
+          <w:i/>
+          <w:sz w:val="20"/>
+        </w:rPr>
+        <w:t>mapper</w:t>
+      </w:r>
+      <w:proofErr w:type="spellEnd"/>
       <w:r>
         <w:rPr>
           <w:rFonts w:ascii="Trebuchet MS" w:hAnsi="Trebuchet MS"/>
@@ -1960,7 +2555,23 @@
           <w:rFonts w:ascii="Consolas" w:hAnsi="Consolas"/>
           <w:sz w:val="20"/>
         </w:rPr>
-        <w:t>/bin/cat</w:t>
+        <w:t>/</w:t>
+      </w:r>
+      <w:proofErr w:type="spellStart"/>
+      <w:r>
+        <w:rPr>
+          <w:rFonts w:ascii="Consolas" w:hAnsi="Consolas"/>
+          <w:sz w:val="20"/>
+        </w:rPr>
+        <w:t>bin</w:t>
+      </w:r>
+      <w:proofErr w:type="spellEnd"/>
+      <w:r>
+        <w:rPr>
+          <w:rFonts w:ascii="Consolas" w:hAnsi="Consolas"/>
+          <w:sz w:val="20"/>
+        </w:rPr>
+        <w:t>/cat</w:t>
       </w:r>
       <w:r>
         <w:rPr>
@@ -1969,6 +2580,7 @@
         </w:rPr>
         <w:t xml:space="preserve">. La implementación en AWS EMR ha requerido, por tanto, un nuevo </w:t>
       </w:r>
+      <w:proofErr w:type="spellStart"/>
       <w:r>
         <w:rPr>
           <w:rFonts w:ascii="Trebuchet MS" w:hAnsi="Trebuchet MS"/>
@@ -1977,6 +2589,7 @@
         </w:rPr>
         <w:t>reducer</w:t>
       </w:r>
+      <w:proofErr w:type="spellEnd"/>
       <w:r>
         <w:rPr>
           <w:rFonts w:ascii="Trebuchet MS" w:hAnsi="Trebuchet MS"/>
@@ -1984,6 +2597,7 @@
         </w:rPr>
         <w:t xml:space="preserve"> y algunas modificaciones en el </w:t>
       </w:r>
+      <w:proofErr w:type="spellStart"/>
       <w:r>
         <w:rPr>
           <w:rFonts w:ascii="Trebuchet MS" w:hAnsi="Trebuchet MS"/>
@@ -1992,6 +2606,7 @@
         </w:rPr>
         <w:t>mapper</w:t>
       </w:r>
+      <w:proofErr w:type="spellEnd"/>
       <w:r>
         <w:rPr>
           <w:rFonts w:ascii="Trebuchet MS" w:hAnsi="Trebuchet MS"/>
@@ -1999,6 +2614,7 @@
         </w:rPr>
         <w:t xml:space="preserve"> y el </w:t>
       </w:r>
+      <w:proofErr w:type="spellStart"/>
       <w:r>
         <w:rPr>
           <w:rFonts w:ascii="Trebuchet MS" w:hAnsi="Trebuchet MS"/>
@@ -2007,6 +2623,7 @@
         </w:rPr>
         <w:t>reducer</w:t>
       </w:r>
+      <w:proofErr w:type="spellEnd"/>
       <w:r>
         <w:rPr>
           <w:rFonts w:ascii="Trebuchet MS" w:hAnsi="Trebuchet MS"/>
@@ -2076,6 +2693,7 @@
         </w:rPr>
         <w:t xml:space="preserve">; por otro, la salida del primer </w:t>
       </w:r>
+      <w:proofErr w:type="spellStart"/>
       <w:r>
         <w:rPr>
           <w:rFonts w:ascii="Trebuchet MS" w:hAnsi="Trebuchet MS"/>
@@ -2084,12 +2702,29 @@
         </w:rPr>
         <w:t>reducer</w:t>
       </w:r>
-      <w:r>
-        <w:rPr>
-          <w:rFonts w:ascii="Trebuchet MS" w:hAnsi="Trebuchet MS"/>
-          <w:sz w:val="20"/>
-        </w:rPr>
-        <w:t xml:space="preserve"> ha tenido que ser adecuada al formato requerido para ejecutar MR Streaming). Se trata, en este caso de tres </w:t>
+      <w:proofErr w:type="spellEnd"/>
+      <w:r>
+        <w:rPr>
+          <w:rFonts w:ascii="Trebuchet MS" w:hAnsi="Trebuchet MS"/>
+          <w:sz w:val="20"/>
+        </w:rPr>
+        <w:t xml:space="preserve"> ha tenido que ser adecuada al formato requerido para ejecutar MR </w:t>
+      </w:r>
+      <w:proofErr w:type="spellStart"/>
+      <w:r>
+        <w:rPr>
+          <w:rFonts w:ascii="Trebuchet MS" w:hAnsi="Trebuchet MS"/>
+          <w:sz w:val="20"/>
+        </w:rPr>
+        <w:t>Streaming</w:t>
+      </w:r>
+      <w:proofErr w:type="spellEnd"/>
+      <w:r>
+        <w:rPr>
+          <w:rFonts w:ascii="Trebuchet MS" w:hAnsi="Trebuchet MS"/>
+          <w:sz w:val="20"/>
+        </w:rPr>
+        <w:t xml:space="preserve">). Se trata, en este caso de tres </w:t>
       </w:r>
       <w:r>
         <w:rPr>
@@ -2192,21 +2827,71 @@
           <w:rFonts w:ascii="Trebuchet MS" w:hAnsi="Trebuchet MS"/>
           <w:sz w:val="20"/>
         </w:rPr>
-        <w:t xml:space="preserve"> utilizando MapReduce Streaming</w:t>
-      </w:r>
-      <w:r>
-        <w:rPr>
-          <w:rFonts w:ascii="Trebuchet MS" w:hAnsi="Trebuchet MS"/>
-          <w:sz w:val="20"/>
-        </w:rPr>
-        <w:t xml:space="preserve">: localmente, en Hortonworks </w:t>
-      </w:r>
-      <w:r>
-        <w:rPr>
-          <w:rFonts w:ascii="Trebuchet MS" w:hAnsi="Trebuchet MS"/>
-          <w:sz w:val="20"/>
-        </w:rPr>
-        <w:t>Sandbox y en AWS EMR.</w:t>
+        <w:t xml:space="preserve"> utilizando </w:t>
+      </w:r>
+      <w:proofErr w:type="spellStart"/>
+      <w:r>
+        <w:rPr>
+          <w:rFonts w:ascii="Trebuchet MS" w:hAnsi="Trebuchet MS"/>
+          <w:sz w:val="20"/>
+        </w:rPr>
+        <w:t>MapReduce</w:t>
+      </w:r>
+      <w:proofErr w:type="spellEnd"/>
+      <w:r>
+        <w:rPr>
+          <w:rFonts w:ascii="Trebuchet MS" w:hAnsi="Trebuchet MS"/>
+          <w:sz w:val="20"/>
+        </w:rPr>
+        <w:t xml:space="preserve"> </w:t>
+      </w:r>
+      <w:proofErr w:type="spellStart"/>
+      <w:r>
+        <w:rPr>
+          <w:rFonts w:ascii="Trebuchet MS" w:hAnsi="Trebuchet MS"/>
+          <w:sz w:val="20"/>
+        </w:rPr>
+        <w:t>Streaming</w:t>
+      </w:r>
+      <w:proofErr w:type="spellEnd"/>
+      <w:r>
+        <w:rPr>
+          <w:rFonts w:ascii="Trebuchet MS" w:hAnsi="Trebuchet MS"/>
+          <w:sz w:val="20"/>
+        </w:rPr>
+        <w:t xml:space="preserve">: localmente, en </w:t>
+      </w:r>
+      <w:proofErr w:type="spellStart"/>
+      <w:r>
+        <w:rPr>
+          <w:rFonts w:ascii="Trebuchet MS" w:hAnsi="Trebuchet MS"/>
+          <w:sz w:val="20"/>
+        </w:rPr>
+        <w:t>Hortonworks</w:t>
+      </w:r>
+      <w:proofErr w:type="spellEnd"/>
+      <w:r>
+        <w:rPr>
+          <w:rFonts w:ascii="Trebuchet MS" w:hAnsi="Trebuchet MS"/>
+          <w:sz w:val="20"/>
+        </w:rPr>
+        <w:t xml:space="preserve"> </w:t>
+      </w:r>
+      <w:proofErr w:type="spellStart"/>
+      <w:r>
+        <w:rPr>
+          <w:rFonts w:ascii="Trebuchet MS" w:hAnsi="Trebuchet MS"/>
+          <w:sz w:val="20"/>
+        </w:rPr>
+        <w:t>Sandbox</w:t>
+      </w:r>
+      <w:proofErr w:type="spellEnd"/>
+      <w:r>
+        <w:rPr>
+          <w:rFonts w:ascii="Trebuchet MS" w:hAnsi="Trebuchet MS"/>
+          <w:sz w:val="20"/>
+        </w:rPr>
+        <w:t xml:space="preserve"> y en AWS EMR.</w:t>
       </w:r>
     </w:p>
     <w:p>
@@ -2223,16 +2908,68 @@
           <w:rFonts w:ascii="Trebuchet MS" w:hAnsi="Trebuchet MS"/>
           <w:sz w:val="20"/>
         </w:rPr>
-        <w:t xml:space="preserve">A continuación se muestran dos ejemplos de la ejecución en Hortonworks Sandbox. El primero se refiere a la funcionalidad de extracción de sentimientos por unidad geográfica. El segundo a la determinación de los diez </w:t>
-      </w:r>
+        <w:t xml:space="preserve">A continuación se muestran dos ejemplos de la ejecución en </w:t>
+      </w:r>
+      <w:proofErr w:type="spellStart"/>
+      <w:r>
+        <w:rPr>
+          <w:rFonts w:ascii="Trebuchet MS" w:hAnsi="Trebuchet MS"/>
+          <w:sz w:val="20"/>
+        </w:rPr>
+        <w:t>Hortonworks</w:t>
+      </w:r>
+      <w:proofErr w:type="spellEnd"/>
+      <w:r>
+        <w:rPr>
+          <w:rFonts w:ascii="Trebuchet MS" w:hAnsi="Trebuchet MS"/>
+          <w:sz w:val="20"/>
+        </w:rPr>
+        <w:t xml:space="preserve"> </w:t>
+      </w:r>
+      <w:proofErr w:type="spellStart"/>
+      <w:r>
+        <w:rPr>
+          <w:rFonts w:ascii="Trebuchet MS" w:hAnsi="Trebuchet MS"/>
+          <w:sz w:val="20"/>
+        </w:rPr>
+        <w:t>Sandbox</w:t>
+      </w:r>
+      <w:proofErr w:type="spellEnd"/>
+      <w:r>
+        <w:rPr>
+          <w:rFonts w:ascii="Trebuchet MS" w:hAnsi="Trebuchet MS"/>
+          <w:sz w:val="20"/>
+        </w:rPr>
+        <w:t xml:space="preserve">. El primero se refiere a la funcionalidad de extracción de sentimientos por unidad geográfica. El segundo a la determinación de los diez </w:t>
+      </w:r>
+      <w:proofErr w:type="spellStart"/>
       <w:r>
         <w:rPr>
           <w:rFonts w:ascii="Trebuchet MS" w:hAnsi="Trebuchet MS"/>
           <w:i/>
           <w:sz w:val="20"/>
         </w:rPr>
-        <w:t>trending topics</w:t>
-      </w:r>
+        <w:t>trending</w:t>
+      </w:r>
+      <w:proofErr w:type="spellEnd"/>
+      <w:r>
+        <w:rPr>
+          <w:rFonts w:ascii="Trebuchet MS" w:hAnsi="Trebuchet MS"/>
+          <w:i/>
+          <w:sz w:val="20"/>
+        </w:rPr>
+        <w:t xml:space="preserve"> </w:t>
+      </w:r>
+      <w:proofErr w:type="spellStart"/>
+      <w:r>
+        <w:rPr>
+          <w:rFonts w:ascii="Trebuchet MS" w:hAnsi="Trebuchet MS"/>
+          <w:i/>
+          <w:sz w:val="20"/>
+        </w:rPr>
+        <w:t>topics</w:t>
+      </w:r>
+      <w:proofErr w:type="spellEnd"/>
       <w:r>
         <w:rPr>
           <w:rFonts w:ascii="Trebuchet MS" w:hAnsi="Trebuchet MS"/>
@@ -2262,7 +2999,161 @@
           <w:szCs w:val="18"/>
           <w:shd w:val="clear" w:color="auto" w:fill="000000"/>
         </w:rPr>
-        <w:t xml:space="preserve">[root@sandbox ~]# hadoop jar /usr/hdp/current/hadoop-mapreduce-client/hadoop-streaming.jar    </w:t>
+        <w:t>[</w:t>
+      </w:r>
+      <w:proofErr w:type="spellStart"/>
+      <w:r>
+        <w:rPr>
+          <w:rFonts w:ascii="Courier New" w:hAnsi="Courier New"/>
+          <w:color w:val="FFFFFF"/>
+          <w:sz w:val="18"/>
+          <w:szCs w:val="18"/>
+          <w:shd w:val="clear" w:color="auto" w:fill="000000"/>
+        </w:rPr>
+        <w:t>root@sandbox</w:t>
+      </w:r>
+      <w:proofErr w:type="spellEnd"/>
+      <w:r>
+        <w:rPr>
+          <w:rFonts w:ascii="Courier New" w:hAnsi="Courier New"/>
+          <w:color w:val="FFFFFF"/>
+          <w:sz w:val="18"/>
+          <w:szCs w:val="18"/>
+          <w:shd w:val="clear" w:color="auto" w:fill="000000"/>
+        </w:rPr>
+        <w:t xml:space="preserve"> ~]# </w:t>
+      </w:r>
+      <w:proofErr w:type="spellStart"/>
+      <w:r>
+        <w:rPr>
+          <w:rFonts w:ascii="Courier New" w:hAnsi="Courier New"/>
+          <w:color w:val="FFFFFF"/>
+          <w:sz w:val="18"/>
+          <w:szCs w:val="18"/>
+          <w:shd w:val="clear" w:color="auto" w:fill="000000"/>
+        </w:rPr>
+        <w:t>hadoop</w:t>
+      </w:r>
+      <w:proofErr w:type="spellEnd"/>
+      <w:r>
+        <w:rPr>
+          <w:rFonts w:ascii="Courier New" w:hAnsi="Courier New"/>
+          <w:color w:val="FFFFFF"/>
+          <w:sz w:val="18"/>
+          <w:szCs w:val="18"/>
+          <w:shd w:val="clear" w:color="auto" w:fill="000000"/>
+        </w:rPr>
+        <w:t xml:space="preserve"> </w:t>
+      </w:r>
+      <w:proofErr w:type="spellStart"/>
+      <w:r>
+        <w:rPr>
+          <w:rFonts w:ascii="Courier New" w:hAnsi="Courier New"/>
+          <w:color w:val="FFFFFF"/>
+          <w:sz w:val="18"/>
+          <w:szCs w:val="18"/>
+          <w:shd w:val="clear" w:color="auto" w:fill="000000"/>
+        </w:rPr>
+        <w:t>jar</w:t>
+      </w:r>
+      <w:proofErr w:type="spellEnd"/>
+      <w:r>
+        <w:rPr>
+          <w:rFonts w:ascii="Courier New" w:hAnsi="Courier New"/>
+          <w:color w:val="FFFFFF"/>
+          <w:sz w:val="18"/>
+          <w:szCs w:val="18"/>
+          <w:shd w:val="clear" w:color="auto" w:fill="000000"/>
+        </w:rPr>
+        <w:t xml:space="preserve"> /</w:t>
+      </w:r>
+      <w:proofErr w:type="spellStart"/>
+      <w:r>
+        <w:rPr>
+          <w:rFonts w:ascii="Courier New" w:hAnsi="Courier New"/>
+          <w:color w:val="FFFFFF"/>
+          <w:sz w:val="18"/>
+          <w:szCs w:val="18"/>
+          <w:shd w:val="clear" w:color="auto" w:fill="000000"/>
+        </w:rPr>
+        <w:t>usr</w:t>
+      </w:r>
+      <w:proofErr w:type="spellEnd"/>
+      <w:r>
+        <w:rPr>
+          <w:rFonts w:ascii="Courier New" w:hAnsi="Courier New"/>
+          <w:color w:val="FFFFFF"/>
+          <w:sz w:val="18"/>
+          <w:szCs w:val="18"/>
+          <w:shd w:val="clear" w:color="auto" w:fill="000000"/>
+        </w:rPr>
+        <w:t>/</w:t>
+      </w:r>
+      <w:proofErr w:type="spellStart"/>
+      <w:r>
+        <w:rPr>
+          <w:rFonts w:ascii="Courier New" w:hAnsi="Courier New"/>
+          <w:color w:val="FFFFFF"/>
+          <w:sz w:val="18"/>
+          <w:szCs w:val="18"/>
+          <w:shd w:val="clear" w:color="auto" w:fill="000000"/>
+        </w:rPr>
+        <w:t>hdp</w:t>
+      </w:r>
+      <w:proofErr w:type="spellEnd"/>
+      <w:r>
+        <w:rPr>
+          <w:rFonts w:ascii="Courier New" w:hAnsi="Courier New"/>
+          <w:color w:val="FFFFFF"/>
+          <w:sz w:val="18"/>
+          <w:szCs w:val="18"/>
+          <w:shd w:val="clear" w:color="auto" w:fill="000000"/>
+        </w:rPr>
+        <w:t>/</w:t>
+      </w:r>
+      <w:proofErr w:type="spellStart"/>
+      <w:r>
+        <w:rPr>
+          <w:rFonts w:ascii="Courier New" w:hAnsi="Courier New"/>
+          <w:color w:val="FFFFFF"/>
+          <w:sz w:val="18"/>
+          <w:szCs w:val="18"/>
+          <w:shd w:val="clear" w:color="auto" w:fill="000000"/>
+        </w:rPr>
+        <w:t>current</w:t>
+      </w:r>
+      <w:proofErr w:type="spellEnd"/>
+      <w:r>
+        <w:rPr>
+          <w:rFonts w:ascii="Courier New" w:hAnsi="Courier New"/>
+          <w:color w:val="FFFFFF"/>
+          <w:sz w:val="18"/>
+          <w:szCs w:val="18"/>
+          <w:shd w:val="clear" w:color="auto" w:fill="000000"/>
+        </w:rPr>
+        <w:t>/</w:t>
+      </w:r>
+      <w:proofErr w:type="spellStart"/>
+      <w:r>
+        <w:rPr>
+          <w:rFonts w:ascii="Courier New" w:hAnsi="Courier New"/>
+          <w:color w:val="FFFFFF"/>
+          <w:sz w:val="18"/>
+          <w:szCs w:val="18"/>
+          <w:shd w:val="clear" w:color="auto" w:fill="000000"/>
+        </w:rPr>
+        <w:t>hadoop-mapreduce-client</w:t>
+      </w:r>
+      <w:proofErr w:type="spellEnd"/>
+      <w:r>
+        <w:rPr>
+          <w:rFonts w:ascii="Courier New" w:hAnsi="Courier New"/>
+          <w:color w:val="FFFFFF"/>
+          <w:sz w:val="18"/>
+          <w:szCs w:val="18"/>
+          <w:shd w:val="clear" w:color="auto" w:fill="000000"/>
+        </w:rPr>
+        <w:t xml:space="preserve">/hadoop-streaming.jar    </w:t>
       </w:r>
     </w:p>
     <w:p>
@@ -2310,8 +3201,9 @@
           <w:szCs w:val="18"/>
           <w:shd w:val="clear" w:color="auto" w:fill="000000"/>
         </w:rPr>
-        <w:t xml:space="preserve">-mapper mapper_ng.py -reducer 'reducer_ng.py --type states' </w:t>
-      </w:r>
+        <w:t>-</w:t>
+      </w:r>
+      <w:proofErr w:type="spellStart"/>
       <w:r>
         <w:rPr>
           <w:rFonts w:ascii="Courier New" w:hAnsi="Courier New"/>
@@ -2320,6 +3212,93 @@
           <w:szCs w:val="18"/>
           <w:shd w:val="clear" w:color="auto" w:fill="000000"/>
         </w:rPr>
+        <w:t>mapper</w:t>
+      </w:r>
+      <w:proofErr w:type="spellEnd"/>
+      <w:r>
+        <w:rPr>
+          <w:rFonts w:ascii="Courier New" w:hAnsi="Courier New"/>
+          <w:color w:val="FFFFFF"/>
+          <w:sz w:val="18"/>
+          <w:szCs w:val="18"/>
+          <w:shd w:val="clear" w:color="auto" w:fill="000000"/>
+        </w:rPr>
+        <w:t xml:space="preserve"> mapper_ng.py -</w:t>
+      </w:r>
+      <w:proofErr w:type="spellStart"/>
+      <w:r>
+        <w:rPr>
+          <w:rFonts w:ascii="Courier New" w:hAnsi="Courier New"/>
+          <w:color w:val="FFFFFF"/>
+          <w:sz w:val="18"/>
+          <w:szCs w:val="18"/>
+          <w:shd w:val="clear" w:color="auto" w:fill="000000"/>
+        </w:rPr>
+        <w:t>reducer</w:t>
+      </w:r>
+      <w:proofErr w:type="spellEnd"/>
+      <w:r>
+        <w:rPr>
+          <w:rFonts w:ascii="Courier New" w:hAnsi="Courier New"/>
+          <w:color w:val="FFFFFF"/>
+          <w:sz w:val="18"/>
+          <w:szCs w:val="18"/>
+          <w:shd w:val="clear" w:color="auto" w:fill="000000"/>
+        </w:rPr>
+        <w:t xml:space="preserve"> 'reducer_ng.py --</w:t>
+      </w:r>
+      <w:proofErr w:type="spellStart"/>
+      <w:r>
+        <w:rPr>
+          <w:rFonts w:ascii="Courier New" w:hAnsi="Courier New"/>
+          <w:color w:val="FFFFFF"/>
+          <w:sz w:val="18"/>
+          <w:szCs w:val="18"/>
+          <w:shd w:val="clear" w:color="auto" w:fill="000000"/>
+        </w:rPr>
+        <w:t>type</w:t>
+      </w:r>
+      <w:proofErr w:type="spellEnd"/>
+      <w:r>
+        <w:rPr>
+          <w:rFonts w:ascii="Courier New" w:hAnsi="Courier New"/>
+          <w:color w:val="FFFFFF"/>
+          <w:sz w:val="18"/>
+          <w:szCs w:val="18"/>
+          <w:shd w:val="clear" w:color="auto" w:fill="000000"/>
+        </w:rPr>
+        <w:t xml:space="preserve"> </w:t>
+      </w:r>
+      <w:proofErr w:type="spellStart"/>
+      <w:r>
+        <w:rPr>
+          <w:rFonts w:ascii="Courier New" w:hAnsi="Courier New"/>
+          <w:color w:val="FFFFFF"/>
+          <w:sz w:val="18"/>
+          <w:szCs w:val="18"/>
+          <w:shd w:val="clear" w:color="auto" w:fill="000000"/>
+        </w:rPr>
+        <w:t>states</w:t>
+      </w:r>
+      <w:proofErr w:type="spellEnd"/>
+      <w:r>
+        <w:rPr>
+          <w:rFonts w:ascii="Courier New" w:hAnsi="Courier New"/>
+          <w:color w:val="FFFFFF"/>
+          <w:sz w:val="18"/>
+          <w:szCs w:val="18"/>
+          <w:shd w:val="clear" w:color="auto" w:fill="000000"/>
+        </w:rPr>
+        <w:t xml:space="preserve">' </w:t>
+      </w:r>
+      <w:r>
+        <w:rPr>
+          <w:rFonts w:ascii="Courier New" w:hAnsi="Courier New"/>
+          <w:color w:val="FFFFFF"/>
+          <w:sz w:val="18"/>
+          <w:szCs w:val="18"/>
+          <w:shd w:val="clear" w:color="auto" w:fill="000000"/>
+        </w:rPr>
         <w:t xml:space="preserve">                                  </w:t>
       </w:r>
     </w:p>
@@ -2406,8 +3385,9 @@
           <w:szCs w:val="18"/>
           <w:shd w:val="clear" w:color="auto" w:fill="000000"/>
         </w:rPr>
-        <w:t>[root@sandbox ~]# hadoop jar /</w:t>
-      </w:r>
+        <w:t>[</w:t>
+      </w:r>
+      <w:proofErr w:type="spellStart"/>
       <w:r>
         <w:rPr>
           <w:rFonts w:ascii="Courier New" w:hAnsi="Courier New"/>
@@ -2416,7 +3396,150 @@
           <w:szCs w:val="18"/>
           <w:shd w:val="clear" w:color="auto" w:fill="000000"/>
         </w:rPr>
-        <w:t xml:space="preserve">usr/hdp/current/hadoop-mapreduce-client/hadoop-streaming.jar                         </w:t>
+        <w:t>root@sandbox</w:t>
+      </w:r>
+      <w:proofErr w:type="spellEnd"/>
+      <w:r>
+        <w:rPr>
+          <w:rFonts w:ascii="Courier New" w:hAnsi="Courier New"/>
+          <w:color w:val="FFFFFF"/>
+          <w:sz w:val="18"/>
+          <w:szCs w:val="18"/>
+          <w:shd w:val="clear" w:color="auto" w:fill="000000"/>
+        </w:rPr>
+        <w:t xml:space="preserve"> ~]# </w:t>
+      </w:r>
+      <w:proofErr w:type="spellStart"/>
+      <w:r>
+        <w:rPr>
+          <w:rFonts w:ascii="Courier New" w:hAnsi="Courier New"/>
+          <w:color w:val="FFFFFF"/>
+          <w:sz w:val="18"/>
+          <w:szCs w:val="18"/>
+          <w:shd w:val="clear" w:color="auto" w:fill="000000"/>
+        </w:rPr>
+        <w:t>hadoop</w:t>
+      </w:r>
+      <w:proofErr w:type="spellEnd"/>
+      <w:r>
+        <w:rPr>
+          <w:rFonts w:ascii="Courier New" w:hAnsi="Courier New"/>
+          <w:color w:val="FFFFFF"/>
+          <w:sz w:val="18"/>
+          <w:szCs w:val="18"/>
+          <w:shd w:val="clear" w:color="auto" w:fill="000000"/>
+        </w:rPr>
+        <w:t xml:space="preserve"> </w:t>
+      </w:r>
+      <w:proofErr w:type="spellStart"/>
+      <w:r>
+        <w:rPr>
+          <w:rFonts w:ascii="Courier New" w:hAnsi="Courier New"/>
+          <w:color w:val="FFFFFF"/>
+          <w:sz w:val="18"/>
+          <w:szCs w:val="18"/>
+          <w:shd w:val="clear" w:color="auto" w:fill="000000"/>
+        </w:rPr>
+        <w:t>jar</w:t>
+      </w:r>
+      <w:proofErr w:type="spellEnd"/>
+      <w:r>
+        <w:rPr>
+          <w:rFonts w:ascii="Courier New" w:hAnsi="Courier New"/>
+          <w:color w:val="FFFFFF"/>
+          <w:sz w:val="18"/>
+          <w:szCs w:val="18"/>
+          <w:shd w:val="clear" w:color="auto" w:fill="000000"/>
+        </w:rPr>
+        <w:t xml:space="preserve"> /</w:t>
+      </w:r>
+      <w:proofErr w:type="spellStart"/>
+      <w:r>
+        <w:rPr>
+          <w:rFonts w:ascii="Courier New" w:hAnsi="Courier New"/>
+          <w:color w:val="FFFFFF"/>
+          <w:sz w:val="18"/>
+          <w:szCs w:val="18"/>
+          <w:shd w:val="clear" w:color="auto" w:fill="000000"/>
+        </w:rPr>
+        <w:t>usr</w:t>
+      </w:r>
+      <w:proofErr w:type="spellEnd"/>
+      <w:r>
+        <w:rPr>
+          <w:rFonts w:ascii="Courier New" w:hAnsi="Courier New"/>
+          <w:color w:val="FFFFFF"/>
+          <w:sz w:val="18"/>
+          <w:szCs w:val="18"/>
+          <w:shd w:val="clear" w:color="auto" w:fill="000000"/>
+        </w:rPr>
+        <w:t>/</w:t>
+      </w:r>
+      <w:proofErr w:type="spellStart"/>
+      <w:r>
+        <w:rPr>
+          <w:rFonts w:ascii="Courier New" w:hAnsi="Courier New"/>
+          <w:color w:val="FFFFFF"/>
+          <w:sz w:val="18"/>
+          <w:szCs w:val="18"/>
+          <w:shd w:val="clear" w:color="auto" w:fill="000000"/>
+        </w:rPr>
+        <w:t>hdp</w:t>
+      </w:r>
+      <w:proofErr w:type="spellEnd"/>
+      <w:r>
+        <w:rPr>
+          <w:rFonts w:ascii="Courier New" w:hAnsi="Courier New"/>
+          <w:color w:val="FFFFFF"/>
+          <w:sz w:val="18"/>
+          <w:szCs w:val="18"/>
+          <w:shd w:val="clear" w:color="auto" w:fill="000000"/>
+        </w:rPr>
+        <w:t>/</w:t>
+      </w:r>
+      <w:proofErr w:type="spellStart"/>
+      <w:r>
+        <w:rPr>
+          <w:rFonts w:ascii="Courier New" w:hAnsi="Courier New"/>
+          <w:color w:val="FFFFFF"/>
+          <w:sz w:val="18"/>
+          <w:szCs w:val="18"/>
+          <w:shd w:val="clear" w:color="auto" w:fill="000000"/>
+        </w:rPr>
+        <w:t>current</w:t>
+      </w:r>
+      <w:proofErr w:type="spellEnd"/>
+      <w:r>
+        <w:rPr>
+          <w:rFonts w:ascii="Courier New" w:hAnsi="Courier New"/>
+          <w:color w:val="FFFFFF"/>
+          <w:sz w:val="18"/>
+          <w:szCs w:val="18"/>
+          <w:shd w:val="clear" w:color="auto" w:fill="000000"/>
+        </w:rPr>
+        <w:t>/</w:t>
+      </w:r>
+      <w:proofErr w:type="spellStart"/>
+      <w:r>
+        <w:rPr>
+          <w:rFonts w:ascii="Courier New" w:hAnsi="Courier New"/>
+          <w:color w:val="FFFFFF"/>
+          <w:sz w:val="18"/>
+          <w:szCs w:val="18"/>
+          <w:shd w:val="clear" w:color="auto" w:fill="000000"/>
+        </w:rPr>
+        <w:t>hadoop-mapreduce-client</w:t>
+      </w:r>
+      <w:proofErr w:type="spellEnd"/>
+      <w:r>
+        <w:rPr>
+          <w:rFonts w:ascii="Courier New" w:hAnsi="Courier New"/>
+          <w:color w:val="FFFFFF"/>
+          <w:sz w:val="18"/>
+          <w:szCs w:val="18"/>
+          <w:shd w:val="clear" w:color="auto" w:fill="000000"/>
+        </w:rPr>
+        <w:t xml:space="preserve">/hadoop-streaming.jar                         </w:t>
       </w:r>
     </w:p>
     <w:p>
@@ -2464,7 +3587,73 @@
           <w:szCs w:val="18"/>
           <w:shd w:val="clear" w:color="auto" w:fill="000000"/>
         </w:rPr>
-        <w:t xml:space="preserve">-mapper mapper_ng.py -reducer 'reducer_ng.py --type hashtags'              </w:t>
+        <w:t>-</w:t>
+      </w:r>
+      <w:proofErr w:type="spellStart"/>
+      <w:r>
+        <w:rPr>
+          <w:rFonts w:ascii="Courier New" w:hAnsi="Courier New"/>
+          <w:color w:val="FFFFFF"/>
+          <w:sz w:val="18"/>
+          <w:szCs w:val="18"/>
+          <w:shd w:val="clear" w:color="auto" w:fill="000000"/>
+        </w:rPr>
+        <w:t>mapper</w:t>
+      </w:r>
+      <w:proofErr w:type="spellEnd"/>
+      <w:r>
+        <w:rPr>
+          <w:rFonts w:ascii="Courier New" w:hAnsi="Courier New"/>
+          <w:color w:val="FFFFFF"/>
+          <w:sz w:val="18"/>
+          <w:szCs w:val="18"/>
+          <w:shd w:val="clear" w:color="auto" w:fill="000000"/>
+        </w:rPr>
+        <w:t xml:space="preserve"> mapper_ng.py -</w:t>
+      </w:r>
+      <w:proofErr w:type="spellStart"/>
+      <w:r>
+        <w:rPr>
+          <w:rFonts w:ascii="Courier New" w:hAnsi="Courier New"/>
+          <w:color w:val="FFFFFF"/>
+          <w:sz w:val="18"/>
+          <w:szCs w:val="18"/>
+          <w:shd w:val="clear" w:color="auto" w:fill="000000"/>
+        </w:rPr>
+        <w:t>reducer</w:t>
+      </w:r>
+      <w:proofErr w:type="spellEnd"/>
+      <w:r>
+        <w:rPr>
+          <w:rFonts w:ascii="Courier New" w:hAnsi="Courier New"/>
+          <w:color w:val="FFFFFF"/>
+          <w:sz w:val="18"/>
+          <w:szCs w:val="18"/>
+          <w:shd w:val="clear" w:color="auto" w:fill="000000"/>
+        </w:rPr>
+        <w:t xml:space="preserve"> 'reducer_ng.py --</w:t>
+      </w:r>
+      <w:proofErr w:type="spellStart"/>
+      <w:r>
+        <w:rPr>
+          <w:rFonts w:ascii="Courier New" w:hAnsi="Courier New"/>
+          <w:color w:val="FFFFFF"/>
+          <w:sz w:val="18"/>
+          <w:szCs w:val="18"/>
+          <w:shd w:val="clear" w:color="auto" w:fill="000000"/>
+        </w:rPr>
+        <w:t>type</w:t>
+      </w:r>
+      <w:proofErr w:type="spellEnd"/>
+      <w:r>
+        <w:rPr>
+          <w:rFonts w:ascii="Courier New" w:hAnsi="Courier New"/>
+          <w:color w:val="FFFFFF"/>
+          <w:sz w:val="18"/>
+          <w:szCs w:val="18"/>
+          <w:shd w:val="clear" w:color="auto" w:fill="000000"/>
+        </w:rPr>
+        <w:t xml:space="preserve"> hashtags'              </w:t>
       </w:r>
       <w:r>
         <w:rPr>
@@ -2613,7 +3802,95 @@
           <w:szCs w:val="18"/>
           <w:shd w:val="clear" w:color="auto" w:fill="000000"/>
         </w:rPr>
-        <w:t xml:space="preserve">[root@sandbox ~]# hdfs dfs -getmerge                                                          </w:t>
+        <w:t>[</w:t>
+      </w:r>
+      <w:proofErr w:type="spellStart"/>
+      <w:r>
+        <w:rPr>
+          <w:rFonts w:ascii="Courier New" w:hAnsi="Courier New"/>
+          <w:color w:val="FFFFFF"/>
+          <w:sz w:val="18"/>
+          <w:szCs w:val="18"/>
+          <w:shd w:val="clear" w:color="auto" w:fill="000000"/>
+        </w:rPr>
+        <w:t>root@sandbox</w:t>
+      </w:r>
+      <w:proofErr w:type="spellEnd"/>
+      <w:r>
+        <w:rPr>
+          <w:rFonts w:ascii="Courier New" w:hAnsi="Courier New"/>
+          <w:color w:val="FFFFFF"/>
+          <w:sz w:val="18"/>
+          <w:szCs w:val="18"/>
+          <w:shd w:val="clear" w:color="auto" w:fill="000000"/>
+        </w:rPr>
+        <w:t xml:space="preserve"> ~]# </w:t>
+      </w:r>
+      <w:proofErr w:type="spellStart"/>
+      <w:r>
+        <w:rPr>
+          <w:rFonts w:ascii="Courier New" w:hAnsi="Courier New"/>
+          <w:color w:val="FFFFFF"/>
+          <w:sz w:val="18"/>
+          <w:szCs w:val="18"/>
+          <w:shd w:val="clear" w:color="auto" w:fill="000000"/>
+        </w:rPr>
+        <w:t>hdfs</w:t>
+      </w:r>
+      <w:proofErr w:type="spellEnd"/>
+      <w:r>
+        <w:rPr>
+          <w:rFonts w:ascii="Courier New" w:hAnsi="Courier New"/>
+          <w:color w:val="FFFFFF"/>
+          <w:sz w:val="18"/>
+          <w:szCs w:val="18"/>
+          <w:shd w:val="clear" w:color="auto" w:fill="000000"/>
+        </w:rPr>
+        <w:t xml:space="preserve"> </w:t>
+      </w:r>
+      <w:proofErr w:type="spellStart"/>
+      <w:r>
+        <w:rPr>
+          <w:rFonts w:ascii="Courier New" w:hAnsi="Courier New"/>
+          <w:color w:val="FFFFFF"/>
+          <w:sz w:val="18"/>
+          <w:szCs w:val="18"/>
+          <w:shd w:val="clear" w:color="auto" w:fill="000000"/>
+        </w:rPr>
+        <w:t>dfs</w:t>
+      </w:r>
+      <w:proofErr w:type="spellEnd"/>
+      <w:r>
+        <w:rPr>
+          <w:rFonts w:ascii="Courier New" w:hAnsi="Courier New"/>
+          <w:color w:val="FFFFFF"/>
+          <w:sz w:val="18"/>
+          <w:szCs w:val="18"/>
+          <w:shd w:val="clear" w:color="auto" w:fill="000000"/>
+        </w:rPr>
+        <w:t xml:space="preserve"> -</w:t>
+      </w:r>
+      <w:proofErr w:type="spellStart"/>
+      <w:r>
+        <w:rPr>
+          <w:rFonts w:ascii="Courier New" w:hAnsi="Courier New"/>
+          <w:color w:val="FFFFFF"/>
+          <w:sz w:val="18"/>
+          <w:szCs w:val="18"/>
+          <w:shd w:val="clear" w:color="auto" w:fill="000000"/>
+        </w:rPr>
+        <w:t>getmerge</w:t>
+      </w:r>
+      <w:proofErr w:type="spellEnd"/>
+      <w:r>
+        <w:rPr>
+          <w:rFonts w:ascii="Courier New" w:hAnsi="Courier New"/>
+          <w:color w:val="FFFFFF"/>
+          <w:sz w:val="18"/>
+          <w:szCs w:val="18"/>
+          <w:shd w:val="clear" w:color="auto" w:fill="000000"/>
+        </w:rPr>
+        <w:t xml:space="preserve">                                                          </w:t>
       </w:r>
     </w:p>
     <w:p>
@@ -2854,6 +4131,7 @@
           <w:szCs w:val="18"/>
         </w:rPr>
       </w:pPr>
+      <w:proofErr w:type="spellStart"/>
       <w:r>
         <w:rPr>
           <w:rFonts w:ascii="Consolas" w:hAnsi="Consolas"/>
@@ -2861,7 +4139,57 @@
           <w:sz w:val="20"/>
           <w:szCs w:val="18"/>
         </w:rPr>
-        <w:t>hadoop-streaming -files s3://urjc.datascience.mmonjas.emr/logic/mapper_aws.py,s3://urjc.datascience.mmonjas.emr/logic/reducer_aws.py -mapper mapper_aws.py -reducer reducer_aws.py -input s3://urjc.datascience.mmonjas.emr/input/small/ -output s3://urjc.datascience.mmonjas.emr/output/test_ng01/</w:t>
+        <w:t>hadoop-streaming</w:t>
+      </w:r>
+      <w:proofErr w:type="spellEnd"/>
+      <w:r>
+        <w:rPr>
+          <w:rFonts w:ascii="Consolas" w:hAnsi="Consolas"/>
+          <w:color w:val="000000"/>
+          <w:sz w:val="20"/>
+          <w:szCs w:val="18"/>
+        </w:rPr>
+        <w:t xml:space="preserve"> -files s3://urjc.datascience.mmonjas.emr/logic/mapper_aws.py,s3://urjc.datascience.mmonjas.emr/logic/reducer_aws.py -</w:t>
+      </w:r>
+      <w:proofErr w:type="spellStart"/>
+      <w:r>
+        <w:rPr>
+          <w:rFonts w:ascii="Consolas" w:hAnsi="Consolas"/>
+          <w:color w:val="000000"/>
+          <w:sz w:val="20"/>
+          <w:szCs w:val="18"/>
+        </w:rPr>
+        <w:t>mapper</w:t>
+      </w:r>
+      <w:proofErr w:type="spellEnd"/>
+      <w:r>
+        <w:rPr>
+          <w:rFonts w:ascii="Consolas" w:hAnsi="Consolas"/>
+          <w:color w:val="000000"/>
+          <w:sz w:val="20"/>
+          <w:szCs w:val="18"/>
+        </w:rPr>
+        <w:t xml:space="preserve"> mapper_aws.py -</w:t>
+      </w:r>
+      <w:proofErr w:type="spellStart"/>
+      <w:r>
+        <w:rPr>
+          <w:rFonts w:ascii="Consolas" w:hAnsi="Consolas"/>
+          <w:color w:val="000000"/>
+          <w:sz w:val="20"/>
+          <w:szCs w:val="18"/>
+        </w:rPr>
+        <w:t>reducer</w:t>
+      </w:r>
+      <w:proofErr w:type="spellEnd"/>
+      <w:r>
+        <w:rPr>
+          <w:rFonts w:ascii="Consolas" w:hAnsi="Consolas"/>
+          <w:color w:val="000000"/>
+          <w:sz w:val="20"/>
+          <w:szCs w:val="18"/>
+        </w:rPr>
+        <w:t xml:space="preserve"> reducer_aws.py -input s3://urjc.datascience.mmonjas.emr/input/small/ -output s3://urjc.datascience.mmonjas.emr/output/test_ng01/</w:t>
       </w:r>
     </w:p>
     <w:p>
@@ -2961,6 +4289,7 @@
         </w:rPr>
         <w:t xml:space="preserve">Debe observarse que en el segundo paso se ha incluido explícitamente una orden para que solo haya un </w:t>
       </w:r>
+      <w:proofErr w:type="spellStart"/>
       <w:r>
         <w:rPr>
           <w:rFonts w:ascii="Trebuchet MS" w:hAnsi="Trebuchet MS"/>
@@ -2971,6 +4300,7 @@
         </w:rPr>
         <w:t>reducer</w:t>
       </w:r>
+      <w:proofErr w:type="spellEnd"/>
       <w:r>
         <w:rPr>
           <w:rFonts w:ascii="Trebuchet MS" w:hAnsi="Trebuchet MS"/>
@@ -2987,7 +4317,47 @@
           <w:sz w:val="20"/>
           <w:szCs w:val="18"/>
         </w:rPr>
-        <w:t>-jobconf mapred.reduce.tasks=1</w:t>
+        <w:t>-</w:t>
+      </w:r>
+      <w:proofErr w:type="spellStart"/>
+      <w:r>
+        <w:rPr>
+          <w:rFonts w:ascii="Consolas" w:hAnsi="Consolas"/>
+          <w:color w:val="000000"/>
+          <w:sz w:val="20"/>
+          <w:szCs w:val="18"/>
+        </w:rPr>
+        <w:t>jobconf</w:t>
+      </w:r>
+      <w:proofErr w:type="spellEnd"/>
+      <w:r>
+        <w:rPr>
+          <w:rFonts w:ascii="Consolas" w:hAnsi="Consolas"/>
+          <w:color w:val="000000"/>
+          <w:sz w:val="20"/>
+          <w:szCs w:val="18"/>
+        </w:rPr>
+        <w:t xml:space="preserve"> </w:t>
+      </w:r>
+      <w:proofErr w:type="spellStart"/>
+      <w:r>
+        <w:rPr>
+          <w:rFonts w:ascii="Consolas" w:hAnsi="Consolas"/>
+          <w:color w:val="000000"/>
+          <w:sz w:val="20"/>
+          <w:szCs w:val="18"/>
+        </w:rPr>
+        <w:t>mapred.reduce.tasks</w:t>
+      </w:r>
+      <w:proofErr w:type="spellEnd"/>
+      <w:r>
+        <w:rPr>
+          <w:rFonts w:ascii="Consolas" w:hAnsi="Consolas"/>
+          <w:color w:val="000000"/>
+          <w:sz w:val="20"/>
+          <w:szCs w:val="18"/>
+        </w:rPr>
+        <w:t>=1</w:t>
       </w:r>
       <w:r>
         <w:rPr>
@@ -3010,6 +4380,7 @@
           <w:szCs w:val="18"/>
         </w:rPr>
       </w:pPr>
+      <w:proofErr w:type="spellStart"/>
       <w:r>
         <w:rPr>
           <w:rFonts w:ascii="Consolas" w:hAnsi="Consolas"/>
@@ -3017,7 +4388,57 @@
           <w:sz w:val="20"/>
           <w:szCs w:val="18"/>
         </w:rPr>
-        <w:t>hadoop-streaming -files s3://urjc.datascience.mmonjas.emr/logic/mapper_aws.py,s3://urjc.datascience.mmonjas.emr/logic/reducer_aws.py -mapper mapper_aws.py -reducer reducer_aws.py -input s3://urjc.datascience.mmonjas.emr/</w:t>
+        <w:t>hadoop-streaming</w:t>
+      </w:r>
+      <w:proofErr w:type="spellEnd"/>
+      <w:r>
+        <w:rPr>
+          <w:rFonts w:ascii="Consolas" w:hAnsi="Consolas"/>
+          <w:color w:val="000000"/>
+          <w:sz w:val="20"/>
+          <w:szCs w:val="18"/>
+        </w:rPr>
+        <w:t xml:space="preserve"> -files s3://urjc.datascience.mmonjas.emr/logic/mapper_aws.py,s3://urjc.datascience.mmonjas.emr/logic/reducer_aws.py -</w:t>
+      </w:r>
+      <w:proofErr w:type="spellStart"/>
+      <w:r>
+        <w:rPr>
+          <w:rFonts w:ascii="Consolas" w:hAnsi="Consolas"/>
+          <w:color w:val="000000"/>
+          <w:sz w:val="20"/>
+          <w:szCs w:val="18"/>
+        </w:rPr>
+        <w:t>mapper</w:t>
+      </w:r>
+      <w:proofErr w:type="spellEnd"/>
+      <w:r>
+        <w:rPr>
+          <w:rFonts w:ascii="Consolas" w:hAnsi="Consolas"/>
+          <w:color w:val="000000"/>
+          <w:sz w:val="20"/>
+          <w:szCs w:val="18"/>
+        </w:rPr>
+        <w:t xml:space="preserve"> mapper_aws.py -</w:t>
+      </w:r>
+      <w:proofErr w:type="spellStart"/>
+      <w:r>
+        <w:rPr>
+          <w:rFonts w:ascii="Consolas" w:hAnsi="Consolas"/>
+          <w:color w:val="000000"/>
+          <w:sz w:val="20"/>
+          <w:szCs w:val="18"/>
+        </w:rPr>
+        <w:t>reducer</w:t>
+      </w:r>
+      <w:proofErr w:type="spellEnd"/>
+      <w:r>
+        <w:rPr>
+          <w:rFonts w:ascii="Consolas" w:hAnsi="Consolas"/>
+          <w:color w:val="000000"/>
+          <w:sz w:val="20"/>
+          <w:szCs w:val="18"/>
+        </w:rPr>
+        <w:t xml:space="preserve"> reducer_aws.py -input s3://urjc.datascience.mmonjas.emr/</w:t>
       </w:r>
       <w:r>
         <w:rPr>
@@ -3087,14 +4508,14 @@
       <w:pPr>
         <w:pStyle w:val="Ttulo1"/>
       </w:pPr>
-      <w:bookmarkStart w:id="0" w:name="_Ref469245719"/>
+      <w:bookmarkStart w:id="1" w:name="_Ref469245719"/>
       <w:r>
         <w:t>Evaluación de la escalabi</w:t>
       </w:r>
       <w:r>
         <w:t>lidad</w:t>
       </w:r>
-      <w:bookmarkEnd w:id="0"/>
+      <w:bookmarkEnd w:id="1"/>
     </w:p>
     <w:p>
       <w:pPr>
@@ -3119,6 +4540,7 @@
         </w:rPr>
         <w:t xml:space="preserve">e las funciones de </w:t>
       </w:r>
+      <w:proofErr w:type="spellStart"/>
       <w:r>
         <w:rPr>
           <w:rFonts w:ascii="Trebuchet MS" w:hAnsi="Trebuchet MS"/>
@@ -3127,6 +4549,7 @@
         </w:rPr>
         <w:t>map</w:t>
       </w:r>
+      <w:proofErr w:type="spellEnd"/>
       <w:r>
         <w:rPr>
           <w:rFonts w:ascii="Trebuchet MS" w:hAnsi="Trebuchet MS"/>
@@ -3187,13 +4610,23 @@
         </w:rPr>
         <w:t xml:space="preserve">n una primera versión, el esquema de </w:t>
       </w:r>
+      <w:proofErr w:type="spellStart"/>
       <w:r>
         <w:rPr>
           <w:rFonts w:ascii="Trebuchet MS" w:hAnsi="Trebuchet MS"/>
           <w:i/>
           <w:sz w:val="20"/>
         </w:rPr>
-        <w:t>map-reduce</w:t>
+        <w:t>map</w:t>
+      </w:r>
+      <w:proofErr w:type="spellEnd"/>
+      <w:r>
+        <w:rPr>
+          <w:rFonts w:ascii="Trebuchet MS" w:hAnsi="Trebuchet MS"/>
+          <w:i/>
+          <w:sz w:val="20"/>
+        </w:rPr>
+        <w:t>-reduce</w:t>
       </w:r>
       <w:r>
         <w:rPr>
@@ -3202,6 +4635,7 @@
         </w:rPr>
         <w:t xml:space="preserve"> ejecutaba gran parte de las tareas en el </w:t>
       </w:r>
+      <w:proofErr w:type="spellStart"/>
       <w:r>
         <w:rPr>
           <w:rFonts w:ascii="Trebuchet MS" w:hAnsi="Trebuchet MS"/>
@@ -3210,6 +4644,7 @@
         </w:rPr>
         <w:t>mapper</w:t>
       </w:r>
+      <w:proofErr w:type="spellEnd"/>
       <w:r>
         <w:rPr>
           <w:rFonts w:ascii="Trebuchet MS" w:hAnsi="Trebuchet MS"/>
@@ -3324,7 +4759,39 @@
           <w:rFonts w:ascii="Trebuchet MS" w:hAnsi="Trebuchet MS"/>
           <w:sz w:val="20"/>
         </w:rPr>
-        <w:t xml:space="preserve">En el primer caso hemos comparado una entrada de 150 MBytes frente a una de aproximadamente 8 GBytes. </w:t>
+        <w:t xml:space="preserve">En el primer caso hemos comparado una entrada de 150 </w:t>
+      </w:r>
+      <w:proofErr w:type="spellStart"/>
+      <w:r>
+        <w:rPr>
+          <w:rFonts w:ascii="Trebuchet MS" w:hAnsi="Trebuchet MS"/>
+          <w:sz w:val="20"/>
+        </w:rPr>
+        <w:t>MBytes</w:t>
+      </w:r>
+      <w:proofErr w:type="spellEnd"/>
+      <w:r>
+        <w:rPr>
+          <w:rFonts w:ascii="Trebuchet MS" w:hAnsi="Trebuchet MS"/>
+          <w:sz w:val="20"/>
+        </w:rPr>
+        <w:t xml:space="preserve"> frente a una de aproximadamente 8 </w:t>
+      </w:r>
+      <w:proofErr w:type="spellStart"/>
+      <w:r>
+        <w:rPr>
+          <w:rFonts w:ascii="Trebuchet MS" w:hAnsi="Trebuchet MS"/>
+          <w:sz w:val="20"/>
+        </w:rPr>
+        <w:t>GBytes</w:t>
+      </w:r>
+      <w:proofErr w:type="spellEnd"/>
+      <w:r>
+        <w:rPr>
+          <w:rFonts w:ascii="Trebuchet MS" w:hAnsi="Trebuchet MS"/>
+          <w:sz w:val="20"/>
+        </w:rPr>
+        <w:t xml:space="preserve">. </w:t>
       </w:r>
       <w:r>
         <w:rPr>
@@ -3391,14 +4858,34 @@
         </w:rPr>
         <w:t xml:space="preserve"> como para </w:t>
       </w:r>
+      <w:proofErr w:type="spellStart"/>
       <w:r>
         <w:rPr>
           <w:rFonts w:ascii="Trebuchet MS" w:hAnsi="Trebuchet MS"/>
           <w:i/>
           <w:sz w:val="20"/>
         </w:rPr>
-        <w:t>core nodes</w:t>
-      </w:r>
+        <w:t>core</w:t>
+      </w:r>
+      <w:proofErr w:type="spellEnd"/>
+      <w:r>
+        <w:rPr>
+          <w:rFonts w:ascii="Trebuchet MS" w:hAnsi="Trebuchet MS"/>
+          <w:i/>
+          <w:sz w:val="20"/>
+        </w:rPr>
+        <w:t xml:space="preserve"> </w:t>
+      </w:r>
+      <w:proofErr w:type="spellStart"/>
+      <w:r>
+        <w:rPr>
+          <w:rFonts w:ascii="Trebuchet MS" w:hAnsi="Trebuchet MS"/>
+          <w:i/>
+          <w:sz w:val="20"/>
+        </w:rPr>
+        <w:t>nodes</w:t>
+      </w:r>
+      <w:proofErr w:type="spellEnd"/>
       <w:r>
         <w:rPr>
           <w:rFonts w:ascii="Trebuchet MS" w:hAnsi="Trebuchet MS"/>
@@ -3552,8 +5039,25 @@
           <w:rFonts w:ascii="Trebuchet MS" w:hAnsi="Trebuchet MS"/>
           <w:sz w:val="20"/>
         </w:rPr>
-        <w:t xml:space="preserve">al proceso de reduce necesario para consolidar los ficheros producidos por el paso inicial, en el caso del fichero de 150 MBytes el tiempo tardado ha sido un minuto. Un conjunto de ficheros cincuenta veces mayor solo ha requerido siete veces más tiempo. Se presume (a falta de hacer pruebas con </w:t>
-      </w:r>
+        <w:t xml:space="preserve">al proceso de reduce necesario para consolidar los ficheros producidos por el paso inicial, en el caso del fichero de 150 </w:t>
+      </w:r>
+      <w:proofErr w:type="spellStart"/>
+      <w:r>
+        <w:rPr>
+          <w:rFonts w:ascii="Trebuchet MS" w:hAnsi="Trebuchet MS"/>
+          <w:sz w:val="20"/>
+        </w:rPr>
+        <w:t>MBytes</w:t>
+      </w:r>
+      <w:proofErr w:type="spellEnd"/>
+      <w:r>
+        <w:rPr>
+          <w:rFonts w:ascii="Trebuchet MS" w:hAnsi="Trebuchet MS"/>
+          <w:sz w:val="20"/>
+        </w:rPr>
+        <w:t xml:space="preserve"> el tiempo tardado ha sido un minuto. Un conjunto de ficheros cincuenta veces mayor solo ha requerido siete veces más tiempo. Se presume (a falta de hacer pruebas con </w:t>
+      </w:r>
+      <w:proofErr w:type="spellStart"/>
       <w:r>
         <w:rPr>
           <w:rFonts w:ascii="Trebuchet MS" w:hAnsi="Trebuchet MS"/>
@@ -3562,12 +5066,45 @@
         </w:rPr>
         <w:t>datasets</w:t>
       </w:r>
-      <w:r>
-        <w:rPr>
-          <w:rFonts w:ascii="Trebuchet MS" w:hAnsi="Trebuchet MS"/>
-          <w:sz w:val="20"/>
-        </w:rPr>
-        <w:t xml:space="preserve"> del orden de TBytes) que existe un umbral mínimo de tiempo de ejecución impuesto por la mecánica Map Reduce. Una vez sobrepasado este umbral, se presume que existe un</w:t>
+      <w:proofErr w:type="spellEnd"/>
+      <w:r>
+        <w:rPr>
+          <w:rFonts w:ascii="Trebuchet MS" w:hAnsi="Trebuchet MS"/>
+          <w:sz w:val="20"/>
+        </w:rPr>
+        <w:t xml:space="preserve"> del orden de </w:t>
+      </w:r>
+      <w:proofErr w:type="spellStart"/>
+      <w:r>
+        <w:rPr>
+          <w:rFonts w:ascii="Trebuchet MS" w:hAnsi="Trebuchet MS"/>
+          <w:sz w:val="20"/>
+        </w:rPr>
+        <w:t>TBytes</w:t>
+      </w:r>
+      <w:proofErr w:type="spellEnd"/>
+      <w:r>
+        <w:rPr>
+          <w:rFonts w:ascii="Trebuchet MS" w:hAnsi="Trebuchet MS"/>
+          <w:sz w:val="20"/>
+        </w:rPr>
+        <w:t xml:space="preserve">) que existe un umbral mínimo de tiempo de ejecución impuesto por la mecánica </w:t>
+      </w:r>
+      <w:proofErr w:type="spellStart"/>
+      <w:r>
+        <w:rPr>
+          <w:rFonts w:ascii="Trebuchet MS" w:hAnsi="Trebuchet MS"/>
+          <w:sz w:val="20"/>
+        </w:rPr>
+        <w:t>Map</w:t>
+      </w:r>
+      <w:proofErr w:type="spellEnd"/>
+      <w:r>
+        <w:rPr>
+          <w:rFonts w:ascii="Trebuchet MS" w:hAnsi="Trebuchet MS"/>
+          <w:sz w:val="20"/>
+        </w:rPr>
+        <w:t xml:space="preserve"> Reduce. Una vez sobrepasado este umbral, se presume que existe un</w:t>
       </w:r>
       <w:r>
         <w:rPr>
@@ -3598,7 +5135,23 @@
           <w:rFonts w:ascii="Trebuchet MS" w:hAnsi="Trebuchet MS"/>
           <w:sz w:val="20"/>
         </w:rPr>
-        <w:t>A continuación mostramos los tiempos de ejecución del paso fundamental de Map Reduce en varias configuraciones</w:t>
+        <w:t xml:space="preserve">A continuación mostramos los tiempos de ejecución del paso fundamental de </w:t>
+      </w:r>
+      <w:proofErr w:type="spellStart"/>
+      <w:r>
+        <w:rPr>
+          <w:rFonts w:ascii="Trebuchet MS" w:hAnsi="Trebuchet MS"/>
+          <w:sz w:val="20"/>
+        </w:rPr>
+        <w:t>Map</w:t>
+      </w:r>
+      <w:proofErr w:type="spellEnd"/>
+      <w:r>
+        <w:rPr>
+          <w:rFonts w:ascii="Trebuchet MS" w:hAnsi="Trebuchet MS"/>
+          <w:sz w:val="20"/>
+        </w:rPr>
+        <w:t xml:space="preserve"> Reduce en varias configuraciones</w:t>
       </w:r>
       <w:r>
         <w:rPr>
@@ -3707,7 +5260,23 @@
                 <w:rFonts w:ascii="Trebuchet MS" w:hAnsi="Trebuchet MS"/>
                 <w:sz w:val="20"/>
               </w:rPr>
-              <w:t>Memoria (GBytes)</w:t>
+              <w:t>Memoria (</w:t>
+            </w:r>
+            <w:proofErr w:type="spellStart"/>
+            <w:r>
+              <w:rPr>
+                <w:rFonts w:ascii="Trebuchet MS" w:hAnsi="Trebuchet MS"/>
+                <w:sz w:val="20"/>
+              </w:rPr>
+              <w:t>GBytes</w:t>
+            </w:r>
+            <w:proofErr w:type="spellEnd"/>
+            <w:r>
+              <w:rPr>
+                <w:rFonts w:ascii="Trebuchet MS" w:hAnsi="Trebuchet MS"/>
+                <w:sz w:val="20"/>
+              </w:rPr>
+              <w:t>)</w:t>
             </w:r>
           </w:p>
         </w:tc>
@@ -4789,12 +6358,21 @@
         </w:rPr>
         <w:t xml:space="preserve">No me es posible exponer una conclusión clara. Por una parte, el umbral mínimo de ejecución (instanciación de los nodos, </w:t>
       </w:r>
-      <w:r>
-        <w:rPr>
-          <w:rFonts w:ascii="Trebuchet MS" w:hAnsi="Trebuchet MS"/>
-          <w:sz w:val="20"/>
-        </w:rPr>
-        <w:t xml:space="preserve">provisionamiento y configuración, </w:t>
+      <w:proofErr w:type="spellStart"/>
+      <w:r>
+        <w:rPr>
+          <w:rFonts w:ascii="Trebuchet MS" w:hAnsi="Trebuchet MS"/>
+          <w:sz w:val="20"/>
+        </w:rPr>
+        <w:t>provisionamiento</w:t>
+      </w:r>
+      <w:proofErr w:type="spellEnd"/>
+      <w:r>
+        <w:rPr>
+          <w:rFonts w:ascii="Trebuchet MS" w:hAnsi="Trebuchet MS"/>
+          <w:sz w:val="20"/>
+        </w:rPr>
+        <w:t xml:space="preserve"> y configuración, </w:t>
       </w:r>
       <w:r>
         <w:rPr>
@@ -4803,6 +6381,7 @@
         </w:rPr>
         <w:t xml:space="preserve">procesos de depuración y reducción final) imponen un tiempo de ejecución total que nunca baja de 8 minutos. Por otro, intuyo que el tamaño de los </w:t>
       </w:r>
+      <w:proofErr w:type="spellStart"/>
       <w:r>
         <w:rPr>
           <w:rFonts w:ascii="Trebuchet MS" w:hAnsi="Trebuchet MS"/>
@@ -4811,12 +6390,29 @@
         </w:rPr>
         <w:t>datasets</w:t>
       </w:r>
-      <w:r>
-        <w:rPr>
-          <w:rFonts w:ascii="Trebuchet MS" w:hAnsi="Trebuchet MS"/>
-          <w:sz w:val="20"/>
-        </w:rPr>
-        <w:t xml:space="preserve"> utilizados (lejos de los TBytes) hace que sea este umbral precisamente el factor limitante a la hora de evaluar las diferencias entre las alternativas.</w:t>
+      <w:proofErr w:type="spellEnd"/>
+      <w:r>
+        <w:rPr>
+          <w:rFonts w:ascii="Trebuchet MS" w:hAnsi="Trebuchet MS"/>
+          <w:sz w:val="20"/>
+        </w:rPr>
+        <w:t xml:space="preserve"> utilizados (lejos de los </w:t>
+      </w:r>
+      <w:proofErr w:type="spellStart"/>
+      <w:r>
+        <w:rPr>
+          <w:rFonts w:ascii="Trebuchet MS" w:hAnsi="Trebuchet MS"/>
+          <w:sz w:val="20"/>
+        </w:rPr>
+        <w:t>TBytes</w:t>
+      </w:r>
+      <w:proofErr w:type="spellEnd"/>
+      <w:r>
+        <w:rPr>
+          <w:rFonts w:ascii="Trebuchet MS" w:hAnsi="Trebuchet MS"/>
+          <w:sz w:val="20"/>
+        </w:rPr>
+        <w:t>) hace que sea este umbral precisamente el factor limitante a la hora de evaluar las diferencias entre las alternativas.</w:t>
       </w:r>
       <w:r>
         <w:rPr>
@@ -4851,7 +6447,23 @@
           <w:rFonts w:ascii="Trebuchet MS" w:hAnsi="Trebuchet MS"/>
           <w:sz w:val="20"/>
         </w:rPr>
-        <w:t xml:space="preserve"> (la segunda con el doble de recursos que la primera), encontramos que incluso si el tiempo de ejecución del paso principal de Map Reduce, el tiempo necesario para instanciar todos los nodos del clúster hace el </w:t>
+        <w:t xml:space="preserve"> (la segunda con el doble de recursos que la primera), encontramos que incluso si el tiempo de ejecución del paso principal de </w:t>
+      </w:r>
+      <w:proofErr w:type="spellStart"/>
+      <w:r>
+        <w:rPr>
+          <w:rFonts w:ascii="Trebuchet MS" w:hAnsi="Trebuchet MS"/>
+          <w:sz w:val="20"/>
+        </w:rPr>
+        <w:t>Map</w:t>
+      </w:r>
+      <w:proofErr w:type="spellEnd"/>
+      <w:r>
+        <w:rPr>
+          <w:rFonts w:ascii="Trebuchet MS" w:hAnsi="Trebuchet MS"/>
+          <w:sz w:val="20"/>
+        </w:rPr>
+        <w:t xml:space="preserve"> Reduce, el tiempo necesario para instanciar todos los nodos del clúster hace el </w:t>
       </w:r>
       <w:r>
         <w:rPr>
@@ -4908,11 +6520,11 @@
       <w:pPr>
         <w:pStyle w:val="Ttulo1"/>
       </w:pPr>
-      <w:bookmarkStart w:id="1" w:name="_Ref469239012"/>
+      <w:bookmarkStart w:id="2" w:name="_Ref469239012"/>
       <w:r>
         <w:t>Comentarios personales</w:t>
       </w:r>
-      <w:bookmarkEnd w:id="1"/>
+      <w:bookmarkEnd w:id="2"/>
     </w:p>
     <w:p>
       <w:pPr>
@@ -4942,8 +6554,17 @@
           <w:rFonts w:ascii="Trebuchet MS" w:hAnsi="Trebuchet MS"/>
           <w:sz w:val="20"/>
         </w:rPr>
-        <w:t xml:space="preserve"> parecía aparentemente “fácil” (lo es, de hecho), pero ha planteado diversas dificultades fruto, en general, de la falta de experiencia con sistemas HDFS y MapReduce</w:t>
-      </w:r>
+        <w:t xml:space="preserve"> parecía aparentemente “fácil” (lo es, de hecho), pero ha planteado diversas dificultades fruto, en general, de la falta de experiencia con sistemas HDFS y </w:t>
+      </w:r>
+      <w:proofErr w:type="spellStart"/>
+      <w:r>
+        <w:rPr>
+          <w:rFonts w:ascii="Trebuchet MS" w:hAnsi="Trebuchet MS"/>
+          <w:sz w:val="20"/>
+        </w:rPr>
+        <w:t>MapReduce</w:t>
+      </w:r>
+      <w:proofErr w:type="spellEnd"/>
       <w:r>
         <w:rPr>
           <w:rFonts w:ascii="Trebuchet MS" w:hAnsi="Trebuchet MS"/>
@@ -4956,7 +6577,39 @@
           <w:rFonts w:ascii="Trebuchet MS" w:hAnsi="Trebuchet MS"/>
           <w:sz w:val="20"/>
         </w:rPr>
-        <w:t xml:space="preserve">el código tanto en Hortonworks Sandbox como en AWS </w:t>
+        <w:t xml:space="preserve">el código tanto en </w:t>
+      </w:r>
+      <w:proofErr w:type="spellStart"/>
+      <w:r>
+        <w:rPr>
+          <w:rFonts w:ascii="Trebuchet MS" w:hAnsi="Trebuchet MS"/>
+          <w:sz w:val="20"/>
+        </w:rPr>
+        <w:t>Hortonworks</w:t>
+      </w:r>
+      <w:proofErr w:type="spellEnd"/>
+      <w:r>
+        <w:rPr>
+          <w:rFonts w:ascii="Trebuchet MS" w:hAnsi="Trebuchet MS"/>
+          <w:sz w:val="20"/>
+        </w:rPr>
+        <w:t xml:space="preserve"> </w:t>
+      </w:r>
+      <w:proofErr w:type="spellStart"/>
+      <w:r>
+        <w:rPr>
+          <w:rFonts w:ascii="Trebuchet MS" w:hAnsi="Trebuchet MS"/>
+          <w:sz w:val="20"/>
+        </w:rPr>
+        <w:t>Sandbox</w:t>
+      </w:r>
+      <w:proofErr w:type="spellEnd"/>
+      <w:r>
+        <w:rPr>
+          <w:rFonts w:ascii="Trebuchet MS" w:hAnsi="Trebuchet MS"/>
+          <w:sz w:val="20"/>
+        </w:rPr>
+        <w:t xml:space="preserve"> como en AWS </w:t>
       </w:r>
       <w:r>
         <w:rPr>
@@ -5042,14 +6695,46 @@
           <w:rFonts w:ascii="Trebuchet MS" w:hAnsi="Trebuchet MS"/>
           <w:sz w:val="20"/>
         </w:rPr>
-        <w:t>. Tanto en H</w:t>
-      </w:r>
-      <w:r>
-        <w:rPr>
-          <w:rFonts w:ascii="Trebuchet MS" w:hAnsi="Trebuchet MS"/>
-          <w:sz w:val="20"/>
-        </w:rPr>
-        <w:t xml:space="preserve">ortonworks Sandbox como en AWS </w:t>
+        <w:t xml:space="preserve">. Tanto en </w:t>
+      </w:r>
+      <w:proofErr w:type="spellStart"/>
+      <w:r>
+        <w:rPr>
+          <w:rFonts w:ascii="Trebuchet MS" w:hAnsi="Trebuchet MS"/>
+          <w:sz w:val="20"/>
+        </w:rPr>
+        <w:t>H</w:t>
+      </w:r>
+      <w:r>
+        <w:rPr>
+          <w:rFonts w:ascii="Trebuchet MS" w:hAnsi="Trebuchet MS"/>
+          <w:sz w:val="20"/>
+        </w:rPr>
+        <w:t>ortonworks</w:t>
+      </w:r>
+      <w:proofErr w:type="spellEnd"/>
+      <w:r>
+        <w:rPr>
+          <w:rFonts w:ascii="Trebuchet MS" w:hAnsi="Trebuchet MS"/>
+          <w:sz w:val="20"/>
+        </w:rPr>
+        <w:t xml:space="preserve"> </w:t>
+      </w:r>
+      <w:proofErr w:type="spellStart"/>
+      <w:r>
+        <w:rPr>
+          <w:rFonts w:ascii="Trebuchet MS" w:hAnsi="Trebuchet MS"/>
+          <w:sz w:val="20"/>
+        </w:rPr>
+        <w:t>Sandbox</w:t>
+      </w:r>
+      <w:proofErr w:type="spellEnd"/>
+      <w:r>
+        <w:rPr>
+          <w:rFonts w:ascii="Trebuchet MS" w:hAnsi="Trebuchet MS"/>
+          <w:sz w:val="20"/>
+        </w:rPr>
+        <w:t xml:space="preserve"> como en AWS </w:t>
       </w:r>
       <w:r>
         <w:rPr>
@@ -5081,6 +6766,7 @@
         </w:rPr>
         <w:t xml:space="preserve">. En caso contrario, era imposible ejecutar </w:t>
       </w:r>
+      <w:proofErr w:type="spellStart"/>
       <w:r>
         <w:rPr>
           <w:rFonts w:ascii="Trebuchet MS" w:hAnsi="Trebuchet MS"/>
@@ -5089,6 +6775,7 @@
         </w:rPr>
         <w:t>mappers</w:t>
       </w:r>
+      <w:proofErr w:type="spellEnd"/>
       <w:r>
         <w:rPr>
           <w:rFonts w:ascii="Trebuchet MS" w:hAnsi="Trebuchet MS"/>
@@ -5096,6 +6783,7 @@
         </w:rPr>
         <w:t xml:space="preserve"> y </w:t>
       </w:r>
+      <w:proofErr w:type="spellStart"/>
       <w:r>
         <w:rPr>
           <w:rFonts w:ascii="Trebuchet MS" w:hAnsi="Trebuchet MS"/>
@@ -5104,6 +6792,7 @@
         </w:rPr>
         <w:t>reducers</w:t>
       </w:r>
+      <w:proofErr w:type="spellEnd"/>
       <w:r>
         <w:rPr>
           <w:rFonts w:ascii="Trebuchet MS" w:hAnsi="Trebuchet MS"/>
@@ -5131,14 +6820,46 @@
           <w:rFonts w:ascii="Trebuchet MS" w:hAnsi="Trebuchet MS"/>
           <w:sz w:val="20"/>
         </w:rPr>
-        <w:t xml:space="preserve"> Es preciso señalar que, aunque la detección en HwS ha sido sencilla, al efectuarse las prueb</w:t>
-      </w:r>
-      <w:r>
-        <w:rPr>
-          <w:rFonts w:ascii="Trebuchet MS" w:hAnsi="Trebuchet MS"/>
-          <w:sz w:val="20"/>
-        </w:rPr>
-        <w:t xml:space="preserve">as desde línea de comandos y mostrarse de los errores de forma inmediata, en el entorno AWS EMR ha sido mucho más complicado, dada la “oscuridad” de los logs y mensajes de error. </w:t>
+        <w:t xml:space="preserve"> Es preciso señalar que, aunque la detección en </w:t>
+      </w:r>
+      <w:proofErr w:type="spellStart"/>
+      <w:r>
+        <w:rPr>
+          <w:rFonts w:ascii="Trebuchet MS" w:hAnsi="Trebuchet MS"/>
+          <w:sz w:val="20"/>
+        </w:rPr>
+        <w:t>HwS</w:t>
+      </w:r>
+      <w:proofErr w:type="spellEnd"/>
+      <w:r>
+        <w:rPr>
+          <w:rFonts w:ascii="Trebuchet MS" w:hAnsi="Trebuchet MS"/>
+          <w:sz w:val="20"/>
+        </w:rPr>
+        <w:t xml:space="preserve"> ha sido sencilla, al efectuarse las prueb</w:t>
+      </w:r>
+      <w:r>
+        <w:rPr>
+          <w:rFonts w:ascii="Trebuchet MS" w:hAnsi="Trebuchet MS"/>
+          <w:sz w:val="20"/>
+        </w:rPr>
+        <w:t xml:space="preserve">as desde línea de comandos y mostrarse de los errores de forma inmediata, en el entorno AWS EMR ha sido mucho más complicado, dada la “oscuridad” de los </w:t>
+      </w:r>
+      <w:proofErr w:type="spellStart"/>
+      <w:r>
+        <w:rPr>
+          <w:rFonts w:ascii="Trebuchet MS" w:hAnsi="Trebuchet MS"/>
+          <w:sz w:val="20"/>
+        </w:rPr>
+        <w:t>logs</w:t>
+      </w:r>
+      <w:proofErr w:type="spellEnd"/>
+      <w:r>
+        <w:rPr>
+          <w:rFonts w:ascii="Trebuchet MS" w:hAnsi="Trebuchet MS"/>
+          <w:sz w:val="20"/>
+        </w:rPr>
+        <w:t xml:space="preserve"> y mensajes de error. </w:t>
       </w:r>
       <w:r>
         <w:rPr>
@@ -5180,7 +6901,23 @@
           <w:rFonts w:ascii="Trebuchet MS" w:hAnsi="Trebuchet MS"/>
           <w:sz w:val="20"/>
         </w:rPr>
-        <w:t xml:space="preserve">En el caso de HwS, se ha usado </w:t>
+        <w:t xml:space="preserve">En el caso de </w:t>
+      </w:r>
+      <w:proofErr w:type="spellStart"/>
+      <w:r>
+        <w:rPr>
+          <w:rFonts w:ascii="Trebuchet MS" w:hAnsi="Trebuchet MS"/>
+          <w:sz w:val="20"/>
+        </w:rPr>
+        <w:t>HwS</w:t>
+      </w:r>
+      <w:proofErr w:type="spellEnd"/>
+      <w:r>
+        <w:rPr>
+          <w:rFonts w:ascii="Trebuchet MS" w:hAnsi="Trebuchet MS"/>
+          <w:sz w:val="20"/>
+        </w:rPr>
+        <w:t xml:space="preserve">, se ha usado </w:t>
       </w:r>
       <w:r>
         <w:rPr>
@@ -5194,7 +6931,23 @@
           <w:rFonts w:ascii="Trebuchet MS" w:hAnsi="Trebuchet MS"/>
           <w:sz w:val="20"/>
         </w:rPr>
-        <w:t>, tras ser instalado en el nodo máster (CentOS). En el caso de AWS EMR, se ha tenido que cambiar la configuración del IDE antes de subir los scripts a S3.</w:t>
+        <w:t>, tras ser instalado en el nodo máster (</w:t>
+      </w:r>
+      <w:proofErr w:type="spellStart"/>
+      <w:r>
+        <w:rPr>
+          <w:rFonts w:ascii="Trebuchet MS" w:hAnsi="Trebuchet MS"/>
+          <w:sz w:val="20"/>
+        </w:rPr>
+        <w:t>CentOS</w:t>
+      </w:r>
+      <w:proofErr w:type="spellEnd"/>
+      <w:r>
+        <w:rPr>
+          <w:rFonts w:ascii="Trebuchet MS" w:hAnsi="Trebuchet MS"/>
+          <w:sz w:val="20"/>
+        </w:rPr>
+        <w:t>). En el caso de AWS EMR, se ha tenido que cambiar la configuración del IDE antes de subir los scripts a S3.</w:t>
       </w:r>
     </w:p>
     <w:p>
@@ -5211,15 +6964,80 @@
           <w:rFonts w:ascii="Trebuchet MS" w:hAnsi="Trebuchet MS"/>
           <w:sz w:val="20"/>
         </w:rPr>
-        <w:t>En el caso de Hortonw</w:t>
-      </w:r>
-      <w:r>
-        <w:rPr>
-          <w:rFonts w:ascii="Trebuchet MS" w:hAnsi="Trebuchet MS"/>
-          <w:sz w:val="20"/>
-        </w:rPr>
-        <w:t xml:space="preserve">orks Sandbox, más allá de las no siempre evidentes formas de interactuar con la máquina virtual (el acceso ha de hacerse a través de un cliente ssh y no a través de la consola; el HDFS File System ha de inicializarse; el </w:t>
-      </w:r>
+        <w:t xml:space="preserve">En el caso de </w:t>
+      </w:r>
+      <w:proofErr w:type="spellStart"/>
+      <w:r>
+        <w:rPr>
+          <w:rFonts w:ascii="Trebuchet MS" w:hAnsi="Trebuchet MS"/>
+          <w:sz w:val="20"/>
+        </w:rPr>
+        <w:t>Hortonw</w:t>
+      </w:r>
+      <w:r>
+        <w:rPr>
+          <w:rFonts w:ascii="Trebuchet MS" w:hAnsi="Trebuchet MS"/>
+          <w:sz w:val="20"/>
+        </w:rPr>
+        <w:t>orks</w:t>
+      </w:r>
+      <w:proofErr w:type="spellEnd"/>
+      <w:r>
+        <w:rPr>
+          <w:rFonts w:ascii="Trebuchet MS" w:hAnsi="Trebuchet MS"/>
+          <w:sz w:val="20"/>
+        </w:rPr>
+        <w:t xml:space="preserve"> </w:t>
+      </w:r>
+      <w:proofErr w:type="spellStart"/>
+      <w:r>
+        <w:rPr>
+          <w:rFonts w:ascii="Trebuchet MS" w:hAnsi="Trebuchet MS"/>
+          <w:sz w:val="20"/>
+        </w:rPr>
+        <w:t>Sandbox</w:t>
+      </w:r>
+      <w:proofErr w:type="spellEnd"/>
+      <w:r>
+        <w:rPr>
+          <w:rFonts w:ascii="Trebuchet MS" w:hAnsi="Trebuchet MS"/>
+          <w:sz w:val="20"/>
+        </w:rPr>
+        <w:t xml:space="preserve">, más allá de las no siempre evidentes formas de interactuar con la máquina virtual (el acceso ha de hacerse a través de un cliente </w:t>
+      </w:r>
+      <w:proofErr w:type="spellStart"/>
+      <w:r>
+        <w:rPr>
+          <w:rFonts w:ascii="Trebuchet MS" w:hAnsi="Trebuchet MS"/>
+          <w:sz w:val="20"/>
+        </w:rPr>
+        <w:t>ssh</w:t>
+      </w:r>
+      <w:proofErr w:type="spellEnd"/>
+      <w:r>
+        <w:rPr>
+          <w:rFonts w:ascii="Trebuchet MS" w:hAnsi="Trebuchet MS"/>
+          <w:sz w:val="20"/>
+        </w:rPr>
+        <w:t xml:space="preserve"> y no a través de la consola; el HDFS File </w:t>
+      </w:r>
+      <w:proofErr w:type="spellStart"/>
+      <w:r>
+        <w:rPr>
+          <w:rFonts w:ascii="Trebuchet MS" w:hAnsi="Trebuchet MS"/>
+          <w:sz w:val="20"/>
+        </w:rPr>
+        <w:t>System</w:t>
+      </w:r>
+      <w:proofErr w:type="spellEnd"/>
+      <w:r>
+        <w:rPr>
+          <w:rFonts w:ascii="Trebuchet MS" w:hAnsi="Trebuchet MS"/>
+          <w:sz w:val="20"/>
+        </w:rPr>
+        <w:t xml:space="preserve"> ha de inicializarse; el </w:t>
+      </w:r>
+      <w:proofErr w:type="spellStart"/>
       <w:r>
         <w:rPr>
           <w:rFonts w:ascii="Trebuchet MS" w:hAnsi="Trebuchet MS"/>
@@ -5228,6 +7046,7 @@
         </w:rPr>
         <w:t>hostname</w:t>
       </w:r>
+      <w:proofErr w:type="spellEnd"/>
       <w:r>
         <w:rPr>
           <w:rFonts w:ascii="Trebuchet MS" w:hAnsi="Trebuchet MS"/>
@@ -5281,6 +7100,7 @@
         </w:rPr>
         <w:t xml:space="preserve"> los scripts Python que implementan las funcionalidades de </w:t>
       </w:r>
+      <w:proofErr w:type="spellStart"/>
       <w:r>
         <w:rPr>
           <w:rFonts w:ascii="Trebuchet MS" w:hAnsi="Trebuchet MS"/>
@@ -5291,6 +7111,7 @@
         </w:rPr>
         <w:t>map</w:t>
       </w:r>
+      <w:proofErr w:type="spellEnd"/>
       <w:r>
         <w:rPr>
           <w:rFonts w:ascii="Trebuchet MS" w:hAnsi="Trebuchet MS"/>
@@ -5317,7 +7138,27 @@
           <w:bCs/>
           <w:sz w:val="20"/>
         </w:rPr>
-        <w:t xml:space="preserve"> deben ser autocontenidos y usar solo los paquetes estándar de Python 2.7</w:t>
+        <w:t xml:space="preserve"> deben ser </w:t>
+      </w:r>
+      <w:proofErr w:type="spellStart"/>
+      <w:r>
+        <w:rPr>
+          <w:rFonts w:ascii="Trebuchet MS" w:hAnsi="Trebuchet MS"/>
+          <w:b/>
+          <w:bCs/>
+          <w:sz w:val="20"/>
+        </w:rPr>
+        <w:t>autocontenidos</w:t>
+      </w:r>
+      <w:proofErr w:type="spellEnd"/>
+      <w:r>
+        <w:rPr>
+          <w:rFonts w:ascii="Trebuchet MS" w:hAnsi="Trebuchet MS"/>
+          <w:b/>
+          <w:bCs/>
+          <w:sz w:val="20"/>
+        </w:rPr>
+        <w:t xml:space="preserve"> y usar solo los paquetes estándar de Python 2.7</w:t>
       </w:r>
       <w:r>
         <w:rPr>
@@ -5331,7 +7172,23 @@
           <w:rFonts w:ascii="Trebuchet MS" w:hAnsi="Trebuchet MS"/>
           <w:sz w:val="20"/>
         </w:rPr>
-        <w:t xml:space="preserve">ython en el nodo máster, estos son ignorados en la ejecución en los cores, por lo que, como mucho, es posible cargar datos desde ficheros de texto, pero no importar funciones o datos desde otros </w:t>
+        <w:t xml:space="preserve">ython en el nodo máster, estos son ignorados en la ejecución en los </w:t>
+      </w:r>
+      <w:proofErr w:type="spellStart"/>
+      <w:r>
+        <w:rPr>
+          <w:rFonts w:ascii="Trebuchet MS" w:hAnsi="Trebuchet MS"/>
+          <w:sz w:val="20"/>
+        </w:rPr>
+        <w:t>cores</w:t>
+      </w:r>
+      <w:proofErr w:type="spellEnd"/>
+      <w:r>
+        <w:rPr>
+          <w:rFonts w:ascii="Trebuchet MS" w:hAnsi="Trebuchet MS"/>
+          <w:sz w:val="20"/>
+        </w:rPr>
+        <w:t xml:space="preserve">, por lo que, como mucho, es posible cargar datos desde ficheros de texto, pero no importar funciones o datos desde otros </w:t>
       </w:r>
       <w:r>
         <w:rPr>
@@ -5382,8 +7239,17 @@
           <w:rFonts w:ascii="Trebuchet MS" w:hAnsi="Trebuchet MS"/>
           <w:sz w:val="20"/>
         </w:rPr>
-        <w:t xml:space="preserve"> que es posible instalar módulos en los cores</w:t>
-      </w:r>
+        <w:t xml:space="preserve"> que es posible instalar módulos en los </w:t>
+      </w:r>
+      <w:proofErr w:type="spellStart"/>
+      <w:r>
+        <w:rPr>
+          <w:rFonts w:ascii="Trebuchet MS" w:hAnsi="Trebuchet MS"/>
+          <w:sz w:val="20"/>
+        </w:rPr>
+        <w:t>cores</w:t>
+      </w:r>
+      <w:proofErr w:type="spellEnd"/>
       <w:r>
         <w:rPr>
           <w:rFonts w:ascii="Trebuchet MS" w:hAnsi="Trebuchet MS"/>
@@ -5391,6 +7257,7 @@
         </w:rPr>
         <w:t xml:space="preserve"> mediante alguna función de </w:t>
       </w:r>
+      <w:proofErr w:type="spellStart"/>
       <w:r>
         <w:rPr>
           <w:rFonts w:ascii="Trebuchet MS" w:hAnsi="Trebuchet MS"/>
@@ -5399,6 +7266,7 @@
         </w:rPr>
         <w:t>bootstrapping</w:t>
       </w:r>
+      <w:proofErr w:type="spellEnd"/>
       <w:r>
         <w:rPr>
           <w:rFonts w:ascii="Trebuchet MS" w:hAnsi="Trebuchet MS"/>
@@ -5432,8 +7300,25 @@
           <w:rFonts w:ascii="Trebuchet MS" w:hAnsi="Trebuchet MS"/>
           <w:sz w:val="20"/>
         </w:rPr>
-        <w:t xml:space="preserve">Por otra parte, el uso de MapReduce </w:t>
-      </w:r>
+        <w:t xml:space="preserve">Por otra parte, el uso de </w:t>
+      </w:r>
+      <w:proofErr w:type="spellStart"/>
+      <w:r>
+        <w:rPr>
+          <w:rFonts w:ascii="Trebuchet MS" w:hAnsi="Trebuchet MS"/>
+          <w:sz w:val="20"/>
+        </w:rPr>
+        <w:t>MapReduce</w:t>
+      </w:r>
+      <w:proofErr w:type="spellEnd"/>
+      <w:r>
+        <w:rPr>
+          <w:rFonts w:ascii="Trebuchet MS" w:hAnsi="Trebuchet MS"/>
+          <w:sz w:val="20"/>
+        </w:rPr>
+        <w:t xml:space="preserve"> </w:t>
+      </w:r>
+      <w:proofErr w:type="spellStart"/>
       <w:r>
         <w:rPr>
           <w:rFonts w:ascii="Trebuchet MS" w:hAnsi="Trebuchet MS"/>
@@ -5441,6 +7326,7 @@
         </w:rPr>
         <w:t>Streaming</w:t>
       </w:r>
+      <w:proofErr w:type="spellEnd"/>
       <w:r>
         <w:rPr>
           <w:rFonts w:ascii="Trebuchet MS" w:hAnsi="Trebuchet MS"/>
@@ -5481,28 +7367,73 @@
         </w:rPr>
         <w:t xml:space="preserve">, por lo que ha habido que ejecutarlas en dos pasos, utilizado HDFS como almacenamiento intermedio y un </w:t>
       </w:r>
+      <w:proofErr w:type="spellStart"/>
       <w:r>
         <w:rPr>
           <w:rFonts w:ascii="Trebuchet MS" w:hAnsi="Trebuchet MS"/>
           <w:i/>
           <w:sz w:val="20"/>
         </w:rPr>
-        <w:t>identity mapper</w:t>
-      </w:r>
-      <w:r>
-        <w:rPr>
-          <w:rFonts w:ascii="Trebuchet MS" w:hAnsi="Trebuchet MS"/>
+        <w:t>identity</w:t>
+      </w:r>
+      <w:proofErr w:type="spellEnd"/>
+      <w:r>
+        <w:rPr>
+          <w:rFonts w:ascii="Trebuchet MS" w:hAnsi="Trebuchet MS"/>
+          <w:i/>
           <w:sz w:val="20"/>
         </w:rPr>
         <w:t xml:space="preserve"> </w:t>
       </w:r>
-      <w:r>
-        <w:rPr>
-          <w:rFonts w:ascii="Consolas" w:hAnsi="Consolas"/>
-          <w:sz w:val="20"/>
-        </w:rPr>
-        <w:t>(/bin/cat</w:t>
-      </w:r>
+      <w:proofErr w:type="spellStart"/>
+      <w:r>
+        <w:rPr>
+          <w:rFonts w:ascii="Trebuchet MS" w:hAnsi="Trebuchet MS"/>
+          <w:i/>
+          <w:sz w:val="20"/>
+        </w:rPr>
+        <w:t>mapper</w:t>
+      </w:r>
+      <w:proofErr w:type="spellEnd"/>
+      <w:r>
+        <w:rPr>
+          <w:rFonts w:ascii="Trebuchet MS" w:hAnsi="Trebuchet MS"/>
+          <w:sz w:val="20"/>
+        </w:rPr>
+        <w:t xml:space="preserve"> </w:t>
+      </w:r>
+      <w:r>
+        <w:rPr>
+          <w:rFonts w:ascii="Consolas" w:hAnsi="Consolas"/>
+          <w:sz w:val="20"/>
+        </w:rPr>
+        <w:t>(/</w:t>
+      </w:r>
+      <w:proofErr w:type="spellStart"/>
+      <w:r>
+        <w:rPr>
+          <w:rFonts w:ascii="Consolas" w:hAnsi="Consolas"/>
+          <w:sz w:val="20"/>
+        </w:rPr>
+        <w:t>bin</w:t>
+      </w:r>
+      <w:proofErr w:type="spellEnd"/>
+      <w:r>
+        <w:rPr>
+          <w:rFonts w:ascii="Consolas" w:hAnsi="Consolas"/>
+          <w:sz w:val="20"/>
+        </w:rPr>
+        <w:t>/</w:t>
+      </w:r>
+      <w:proofErr w:type="spellStart"/>
+      <w:r>
+        <w:rPr>
+          <w:rFonts w:ascii="Consolas" w:hAnsi="Consolas"/>
+          <w:sz w:val="20"/>
+        </w:rPr>
+        <w:t>cat</w:t>
+      </w:r>
+      <w:proofErr w:type="spellEnd"/>
       <w:r>
         <w:rPr>
           <w:rFonts w:ascii="Trebuchet MS" w:hAnsi="Trebuchet MS"/>
@@ -5510,6 +7441,7 @@
         </w:rPr>
         <w:t xml:space="preserve">) como </w:t>
       </w:r>
+      <w:proofErr w:type="spellStart"/>
       <w:r>
         <w:rPr>
           <w:rFonts w:ascii="Trebuchet MS" w:hAnsi="Trebuchet MS"/>
@@ -5518,6 +7450,7 @@
         </w:rPr>
         <w:t>mapper</w:t>
       </w:r>
+      <w:proofErr w:type="spellEnd"/>
       <w:r>
         <w:rPr>
           <w:rFonts w:ascii="Trebuchet MS" w:hAnsi="Trebuchet MS"/>
@@ -5638,6 +7571,7 @@
         </w:rPr>
         <w:t xml:space="preserve">Un segundo problema es consecuencia de la cantidad por defecto de </w:t>
       </w:r>
+      <w:proofErr w:type="spellStart"/>
       <w:r>
         <w:rPr>
           <w:rFonts w:ascii="Trebuchet MS" w:hAnsi="Trebuchet MS"/>
@@ -5646,6 +7580,7 @@
         </w:rPr>
         <w:t>reducers</w:t>
       </w:r>
+      <w:proofErr w:type="spellEnd"/>
       <w:r>
         <w:rPr>
           <w:rFonts w:ascii="Trebuchet MS" w:hAnsi="Trebuchet MS"/>
@@ -5667,13 +7602,23 @@
         </w:rPr>
         <w:t xml:space="preserve">ster y 2 </w:t>
       </w:r>
-      <w:r>
-        <w:rPr>
-          <w:rFonts w:ascii="Trebuchet MS" w:hAnsi="Trebuchet MS"/>
-          <w:sz w:val="20"/>
-        </w:rPr>
-        <w:t xml:space="preserve">cores), se ejecutan siete </w:t>
-      </w:r>
+      <w:proofErr w:type="spellStart"/>
+      <w:r>
+        <w:rPr>
+          <w:rFonts w:ascii="Trebuchet MS" w:hAnsi="Trebuchet MS"/>
+          <w:sz w:val="20"/>
+        </w:rPr>
+        <w:t>cores</w:t>
+      </w:r>
+      <w:proofErr w:type="spellEnd"/>
+      <w:r>
+        <w:rPr>
+          <w:rFonts w:ascii="Trebuchet MS" w:hAnsi="Trebuchet MS"/>
+          <w:sz w:val="20"/>
+        </w:rPr>
+        <w:t xml:space="preserve">), se ejecutan siete </w:t>
+      </w:r>
+      <w:proofErr w:type="spellStart"/>
       <w:r>
         <w:rPr>
           <w:rFonts w:ascii="Trebuchet MS" w:hAnsi="Trebuchet MS"/>
@@ -5682,6 +7627,7 @@
         </w:rPr>
         <w:t>reducers</w:t>
       </w:r>
+      <w:proofErr w:type="spellEnd"/>
       <w:r>
         <w:rPr>
           <w:rFonts w:ascii="Trebuchet MS" w:hAnsi="Trebuchet MS"/>
@@ -5739,6 +7685,7 @@
         </w:rPr>
         <w:t xml:space="preserve">ón permitió averiguar que los resultados de los </w:t>
       </w:r>
+      <w:proofErr w:type="spellStart"/>
       <w:r>
         <w:rPr>
           <w:rFonts w:ascii="Trebuchet MS" w:hAnsi="Trebuchet MS"/>
@@ -5747,6 +7694,7 @@
         </w:rPr>
         <w:t>reducers</w:t>
       </w:r>
+      <w:proofErr w:type="spellEnd"/>
       <w:r>
         <w:rPr>
           <w:rFonts w:ascii="Trebuchet MS" w:hAnsi="Trebuchet MS"/>
@@ -5791,10 +7739,70 @@
           <w:rFonts w:ascii="Trebuchet MS" w:hAnsi="Trebuchet MS"/>
           <w:sz w:val="20"/>
         </w:rPr>
-        <w:t>El uso de MRlib ha sido complicado en el entorno que utilizo. Aunque uso Python 2.7 sobre Windows (la versión de Python es correcta), la librería no encontraba el fichero de configuración, posiblemente por tener espacios en el nombre de usuario (y, consecuentemente, en la ruta del directorio HOME).</w:t>
-      </w:r>
-      <w:bookmarkStart w:id="2" w:name="_GoBack"/>
-      <w:bookmarkEnd w:id="2"/>
+        <w:t xml:space="preserve">El uso de </w:t>
+      </w:r>
+      <w:proofErr w:type="spellStart"/>
+      <w:r>
+        <w:rPr>
+          <w:rFonts w:ascii="Trebuchet MS" w:hAnsi="Trebuchet MS"/>
+          <w:sz w:val="20"/>
+        </w:rPr>
+        <w:t>MRJob</w:t>
+      </w:r>
+      <w:proofErr w:type="spellEnd"/>
+      <w:r>
+        <w:rPr>
+          <w:rFonts w:ascii="Trebuchet MS" w:hAnsi="Trebuchet MS"/>
+          <w:sz w:val="20"/>
+        </w:rPr>
+        <w:t xml:space="preserve"> </w:t>
+      </w:r>
+      <w:r>
+        <w:rPr>
+          <w:rFonts w:ascii="Trebuchet MS" w:hAnsi="Trebuchet MS"/>
+          <w:sz w:val="20"/>
+        </w:rPr>
+        <w:t>ha sido complicado en el entorno que utilizo. Aunque uso Python 2.7 sobre Windows (la versión de Python es correcta), la librería no encontraba el fichero de configuración, posiblemente por tener espacios en el nombre de usuario (y, consecuentemente, en la ruta del directorio HOME).</w:t>
+      </w:r>
+      <w:r>
+        <w:rPr>
+          <w:rFonts w:ascii="Trebuchet MS" w:hAnsi="Trebuchet MS"/>
+          <w:sz w:val="20"/>
+        </w:rPr>
+        <w:t xml:space="preserve"> Finalmente no he llegado a implementar la versión </w:t>
+      </w:r>
+      <w:proofErr w:type="spellStart"/>
+      <w:r>
+        <w:rPr>
+          <w:rFonts w:ascii="Trebuchet MS" w:hAnsi="Trebuchet MS"/>
+          <w:sz w:val="20"/>
+        </w:rPr>
+        <w:t>MRJob</w:t>
+      </w:r>
+      <w:proofErr w:type="spellEnd"/>
+      <w:r>
+        <w:rPr>
+          <w:rFonts w:ascii="Trebuchet MS" w:hAnsi="Trebuchet MS"/>
+          <w:sz w:val="20"/>
+        </w:rPr>
+        <w:t xml:space="preserve"> porque requería una </w:t>
+      </w:r>
+      <w:proofErr w:type="spellStart"/>
+      <w:r>
+        <w:rPr>
+          <w:rFonts w:ascii="Trebuchet MS" w:hAnsi="Trebuchet MS"/>
+          <w:sz w:val="20"/>
+        </w:rPr>
+        <w:t>reimplementación</w:t>
+      </w:r>
+      <w:proofErr w:type="spellEnd"/>
+      <w:r>
+        <w:rPr>
+          <w:rFonts w:ascii="Trebuchet MS" w:hAnsi="Trebuchet MS"/>
+          <w:sz w:val="20"/>
+        </w:rPr>
+        <w:t xml:space="preserve"> no directa del código existente. Abordaré esta parte aunque posiblemente no antes del fin del plazo de la práctica.</w:t>
+      </w:r>
     </w:p>
     <w:p>
       <w:pPr>
@@ -5810,6 +7818,7 @@
           <w:rFonts w:ascii="Trebuchet MS" w:hAnsi="Trebuchet MS"/>
           <w:sz w:val="20"/>
         </w:rPr>
+        <w:lastRenderedPageBreak/>
         <w:t xml:space="preserve">El tiempo dedicado está en torno a de las </w:t>
       </w:r>
       <w:r>
@@ -5831,7 +7840,39 @@
           <w:rFonts w:ascii="Trebuchet MS" w:hAnsi="Trebuchet MS"/>
           <w:sz w:val="20"/>
         </w:rPr>
-        <w:t>rogramación del código sino la gestión tanto de Hortonworks Sandbox como la, tediosa, ejecución en EMR.</w:t>
+        <w:t xml:space="preserve">rogramación del código sino la gestión tanto de </w:t>
+      </w:r>
+      <w:proofErr w:type="spellStart"/>
+      <w:r>
+        <w:rPr>
+          <w:rFonts w:ascii="Trebuchet MS" w:hAnsi="Trebuchet MS"/>
+          <w:sz w:val="20"/>
+        </w:rPr>
+        <w:t>Hortonworks</w:t>
+      </w:r>
+      <w:proofErr w:type="spellEnd"/>
+      <w:r>
+        <w:rPr>
+          <w:rFonts w:ascii="Trebuchet MS" w:hAnsi="Trebuchet MS"/>
+          <w:sz w:val="20"/>
+        </w:rPr>
+        <w:t xml:space="preserve"> </w:t>
+      </w:r>
+      <w:proofErr w:type="spellStart"/>
+      <w:r>
+        <w:rPr>
+          <w:rFonts w:ascii="Trebuchet MS" w:hAnsi="Trebuchet MS"/>
+          <w:sz w:val="20"/>
+        </w:rPr>
+        <w:t>Sandbox</w:t>
+      </w:r>
+      <w:proofErr w:type="spellEnd"/>
+      <w:r>
+        <w:rPr>
+          <w:rFonts w:ascii="Trebuchet MS" w:hAnsi="Trebuchet MS"/>
+          <w:sz w:val="20"/>
+        </w:rPr>
+        <w:t xml:space="preserve"> como la, tediosa, ejecución en EMR.</w:t>
       </w:r>
     </w:p>
     <w:p>
@@ -5850,7 +7891,6 @@
           <w:sz w:val="20"/>
           <w:szCs w:val="20"/>
         </w:rPr>
-        <w:lastRenderedPageBreak/>
         <w:t>En relación con las sugerencias, tengo las siguientes:</w:t>
       </w:r>
     </w:p>
@@ -5883,13 +7923,23 @@
         </w:rPr>
         <w:t xml:space="preserve"> </w:t>
       </w:r>
+      <w:proofErr w:type="spellStart"/>
       <w:r>
         <w:rPr>
           <w:rFonts w:ascii="Trebuchet MS" w:hAnsi="Trebuchet MS"/>
           <w:sz w:val="20"/>
           <w:szCs w:val="20"/>
         </w:rPr>
-        <w:t>MRLib. Aunque se mencionó durante la fase “regular”, el uso in situ no se hizo hasta el último día, cuando ya llevábamos tiempo abordando la práctica.</w:t>
+        <w:t>MRJob</w:t>
+      </w:r>
+      <w:proofErr w:type="spellEnd"/>
+      <w:r>
+        <w:rPr>
+          <w:rFonts w:ascii="Trebuchet MS" w:hAnsi="Trebuchet MS"/>
+          <w:sz w:val="20"/>
+          <w:szCs w:val="20"/>
+        </w:rPr>
+        <w:t>. Aunque se mencionó durante la fase “regular”, el uso in situ no se hizo hasta el último día, cuando ya llevábamos tiempo abordando la práctica.</w:t>
       </w:r>
     </w:p>
     <w:p>
@@ -5913,6 +7963,7 @@
         </w:rPr>
         <w:t xml:space="preserve">Durante las clases con AWS EMR, abordar el </w:t>
       </w:r>
+      <w:proofErr w:type="spellStart"/>
       <w:r>
         <w:rPr>
           <w:rFonts w:ascii="Trebuchet MS" w:hAnsi="Trebuchet MS"/>
@@ -5922,6 +7973,7 @@
         </w:rPr>
         <w:t>bootstrapping</w:t>
       </w:r>
+      <w:proofErr w:type="spellEnd"/>
       <w:r>
         <w:rPr>
           <w:rFonts w:ascii="Trebuchet MS" w:hAnsi="Trebuchet MS"/>
@@ -6076,7 +8128,25 @@
           <w:sz w:val="20"/>
           <w:szCs w:val="20"/>
         </w:rPr>
-        <w:t>Implementación en MRLib</w:t>
+        <w:t xml:space="preserve">Implementación en </w:t>
+      </w:r>
+      <w:proofErr w:type="spellStart"/>
+      <w:r>
+        <w:rPr>
+          <w:rFonts w:ascii="Trebuchet MS" w:hAnsi="Trebuchet MS"/>
+          <w:sz w:val="20"/>
+          <w:szCs w:val="20"/>
+        </w:rPr>
+        <w:t>MRJob</w:t>
+      </w:r>
+      <w:proofErr w:type="spellEnd"/>
+      <w:r>
+        <w:rPr>
+          <w:rFonts w:ascii="Trebuchet MS" w:hAnsi="Trebuchet MS"/>
+          <w:sz w:val="20"/>
+          <w:szCs w:val="20"/>
+        </w:rPr>
+        <w:t>.</w:t>
       </w:r>
     </w:p>
     <w:p>
@@ -6100,6 +8170,7 @@
         </w:rPr>
         <w:t xml:space="preserve">Uso de </w:t>
       </w:r>
+      <w:proofErr w:type="spellStart"/>
       <w:r>
         <w:rPr>
           <w:rFonts w:ascii="Trebuchet MS" w:hAnsi="Trebuchet MS"/>
@@ -6109,6 +8180,7 @@
         </w:rPr>
         <w:t>composers</w:t>
       </w:r>
+      <w:proofErr w:type="spellEnd"/>
       <w:r>
         <w:rPr>
           <w:rFonts w:ascii="Trebuchet MS" w:hAnsi="Trebuchet MS"/>
@@ -6184,8 +8256,212 @@
         <w:rPr>
           <w:rFonts w:ascii="Trebuchet MS" w:hAnsi="Trebuchet MS"/>
         </w:rPr>
-        <w:t xml:space="preserve"> AWS Documentation » Amazon Elastic MapReduce Documentation » Developer Guide » Plan an Amazon EMR Cluster » Choose the Number and Type of Instances » Instance Configurations</w:t>
-      </w:r>
+        <w:t xml:space="preserve"> AWS </w:t>
+      </w:r>
+      <w:proofErr w:type="spellStart"/>
+      <w:r>
+        <w:rPr>
+          <w:rFonts w:ascii="Trebuchet MS" w:hAnsi="Trebuchet MS"/>
+        </w:rPr>
+        <w:t>Documentation</w:t>
+      </w:r>
+      <w:proofErr w:type="spellEnd"/>
+      <w:r>
+        <w:rPr>
+          <w:rFonts w:ascii="Trebuchet MS" w:hAnsi="Trebuchet MS"/>
+        </w:rPr>
+        <w:t xml:space="preserve"> » Amazon </w:t>
+      </w:r>
+      <w:proofErr w:type="spellStart"/>
+      <w:r>
+        <w:rPr>
+          <w:rFonts w:ascii="Trebuchet MS" w:hAnsi="Trebuchet MS"/>
+        </w:rPr>
+        <w:t>Elastic</w:t>
+      </w:r>
+      <w:proofErr w:type="spellEnd"/>
+      <w:r>
+        <w:rPr>
+          <w:rFonts w:ascii="Trebuchet MS" w:hAnsi="Trebuchet MS"/>
+        </w:rPr>
+        <w:t xml:space="preserve"> </w:t>
+      </w:r>
+      <w:proofErr w:type="spellStart"/>
+      <w:r>
+        <w:rPr>
+          <w:rFonts w:ascii="Trebuchet MS" w:hAnsi="Trebuchet MS"/>
+        </w:rPr>
+        <w:t>MapReduce</w:t>
+      </w:r>
+      <w:proofErr w:type="spellEnd"/>
+      <w:r>
+        <w:rPr>
+          <w:rFonts w:ascii="Trebuchet MS" w:hAnsi="Trebuchet MS"/>
+        </w:rPr>
+        <w:t xml:space="preserve"> </w:t>
+      </w:r>
+      <w:proofErr w:type="spellStart"/>
+      <w:r>
+        <w:rPr>
+          <w:rFonts w:ascii="Trebuchet MS" w:hAnsi="Trebuchet MS"/>
+        </w:rPr>
+        <w:t>Documentation</w:t>
+      </w:r>
+      <w:proofErr w:type="spellEnd"/>
+      <w:r>
+        <w:rPr>
+          <w:rFonts w:ascii="Trebuchet MS" w:hAnsi="Trebuchet MS"/>
+        </w:rPr>
+        <w:t xml:space="preserve"> » </w:t>
+      </w:r>
+      <w:proofErr w:type="spellStart"/>
+      <w:r>
+        <w:rPr>
+          <w:rFonts w:ascii="Trebuchet MS" w:hAnsi="Trebuchet MS"/>
+        </w:rPr>
+        <w:t>Developer</w:t>
+      </w:r>
+      <w:proofErr w:type="spellEnd"/>
+      <w:r>
+        <w:rPr>
+          <w:rFonts w:ascii="Trebuchet MS" w:hAnsi="Trebuchet MS"/>
+        </w:rPr>
+        <w:t xml:space="preserve"> </w:t>
+      </w:r>
+      <w:proofErr w:type="spellStart"/>
+      <w:r>
+        <w:rPr>
+          <w:rFonts w:ascii="Trebuchet MS" w:hAnsi="Trebuchet MS"/>
+        </w:rPr>
+        <w:t>Guide</w:t>
+      </w:r>
+      <w:proofErr w:type="spellEnd"/>
+      <w:r>
+        <w:rPr>
+          <w:rFonts w:ascii="Trebuchet MS" w:hAnsi="Trebuchet MS"/>
+        </w:rPr>
+        <w:t xml:space="preserve"> » Plan </w:t>
+      </w:r>
+      <w:proofErr w:type="spellStart"/>
+      <w:r>
+        <w:rPr>
+          <w:rFonts w:ascii="Trebuchet MS" w:hAnsi="Trebuchet MS"/>
+        </w:rPr>
+        <w:t>an</w:t>
+      </w:r>
+      <w:proofErr w:type="spellEnd"/>
+      <w:r>
+        <w:rPr>
+          <w:rFonts w:ascii="Trebuchet MS" w:hAnsi="Trebuchet MS"/>
+        </w:rPr>
+        <w:t xml:space="preserve"> Amazon EMR </w:t>
+      </w:r>
+      <w:proofErr w:type="spellStart"/>
+      <w:r>
+        <w:rPr>
+          <w:rFonts w:ascii="Trebuchet MS" w:hAnsi="Trebuchet MS"/>
+        </w:rPr>
+        <w:t>Cluster</w:t>
+      </w:r>
+      <w:proofErr w:type="spellEnd"/>
+      <w:r>
+        <w:rPr>
+          <w:rFonts w:ascii="Trebuchet MS" w:hAnsi="Trebuchet MS"/>
+        </w:rPr>
+        <w:t xml:space="preserve"> » </w:t>
+      </w:r>
+      <w:proofErr w:type="spellStart"/>
+      <w:r>
+        <w:rPr>
+          <w:rFonts w:ascii="Trebuchet MS" w:hAnsi="Trebuchet MS"/>
+        </w:rPr>
+        <w:t>Choose</w:t>
+      </w:r>
+      <w:proofErr w:type="spellEnd"/>
+      <w:r>
+        <w:rPr>
+          <w:rFonts w:ascii="Trebuchet MS" w:hAnsi="Trebuchet MS"/>
+        </w:rPr>
+        <w:t xml:space="preserve"> </w:t>
+      </w:r>
+      <w:proofErr w:type="spellStart"/>
+      <w:r>
+        <w:rPr>
+          <w:rFonts w:ascii="Trebuchet MS" w:hAnsi="Trebuchet MS"/>
+        </w:rPr>
+        <w:t>the</w:t>
+      </w:r>
+      <w:proofErr w:type="spellEnd"/>
+      <w:r>
+        <w:rPr>
+          <w:rFonts w:ascii="Trebuchet MS" w:hAnsi="Trebuchet MS"/>
+        </w:rPr>
+        <w:t xml:space="preserve"> </w:t>
+      </w:r>
+      <w:proofErr w:type="spellStart"/>
+      <w:r>
+        <w:rPr>
+          <w:rFonts w:ascii="Trebuchet MS" w:hAnsi="Trebuchet MS"/>
+        </w:rPr>
+        <w:t>Number</w:t>
+      </w:r>
+      <w:proofErr w:type="spellEnd"/>
+      <w:r>
+        <w:rPr>
+          <w:rFonts w:ascii="Trebuchet MS" w:hAnsi="Trebuchet MS"/>
+        </w:rPr>
+        <w:t xml:space="preserve"> and </w:t>
+      </w:r>
+      <w:proofErr w:type="spellStart"/>
+      <w:r>
+        <w:rPr>
+          <w:rFonts w:ascii="Trebuchet MS" w:hAnsi="Trebuchet MS"/>
+        </w:rPr>
+        <w:t>Type</w:t>
+      </w:r>
+      <w:proofErr w:type="spellEnd"/>
+      <w:r>
+        <w:rPr>
+          <w:rFonts w:ascii="Trebuchet MS" w:hAnsi="Trebuchet MS"/>
+        </w:rPr>
+        <w:t xml:space="preserve"> of </w:t>
+      </w:r>
+      <w:proofErr w:type="spellStart"/>
+      <w:r>
+        <w:rPr>
+          <w:rFonts w:ascii="Trebuchet MS" w:hAnsi="Trebuchet MS"/>
+        </w:rPr>
+        <w:t>Instances</w:t>
+      </w:r>
+      <w:proofErr w:type="spellEnd"/>
+      <w:r>
+        <w:rPr>
+          <w:rFonts w:ascii="Trebuchet MS" w:hAnsi="Trebuchet MS"/>
+        </w:rPr>
+        <w:t xml:space="preserve"> » </w:t>
+      </w:r>
+      <w:proofErr w:type="spellStart"/>
+      <w:r>
+        <w:rPr>
+          <w:rFonts w:ascii="Trebuchet MS" w:hAnsi="Trebuchet MS"/>
+        </w:rPr>
+        <w:t>Instance</w:t>
+      </w:r>
+      <w:proofErr w:type="spellEnd"/>
+      <w:r>
+        <w:rPr>
+          <w:rFonts w:ascii="Trebuchet MS" w:hAnsi="Trebuchet MS"/>
+        </w:rPr>
+        <w:t xml:space="preserve"> </w:t>
+      </w:r>
+      <w:proofErr w:type="spellStart"/>
+      <w:r>
+        <w:rPr>
+          <w:rFonts w:ascii="Trebuchet MS" w:hAnsi="Trebuchet MS"/>
+        </w:rPr>
+        <w:t>Configurations</w:t>
+      </w:r>
+      <w:proofErr w:type="spellEnd"/>
       <w:r>
         <w:rPr>
           <w:rFonts w:ascii="Trebuchet MS" w:hAnsi="Trebuchet MS"/>
@@ -7621,6 +9897,33 @@
       <w:u w:val="single"/>
     </w:rPr>
   </w:style>
+  <w:style w:type="paragraph" w:styleId="Textodeglobo">
+    <w:name w:val="Balloon Text"/>
+    <w:basedOn w:val="Normal"/>
+    <w:link w:val="TextodegloboCar"/>
+    <w:uiPriority w:val="99"/>
+    <w:semiHidden/>
+    <w:unhideWhenUsed/>
+    <w:rsid w:val="00205D55"/>
+    <w:rPr>
+      <w:rFonts w:ascii="Segoe UI" w:hAnsi="Segoe UI" w:cs="Mangal"/>
+      <w:sz w:val="18"/>
+      <w:szCs w:val="16"/>
+    </w:rPr>
+  </w:style>
+  <w:style w:type="character" w:customStyle="1" w:styleId="TextodegloboCar">
+    <w:name w:val="Texto de globo Car"/>
+    <w:basedOn w:val="Fuentedeprrafopredeter"/>
+    <w:link w:val="Textodeglobo"/>
+    <w:uiPriority w:val="99"/>
+    <w:semiHidden/>
+    <w:rsid w:val="00205D55"/>
+    <w:rPr>
+      <w:rFonts w:ascii="Segoe UI" w:hAnsi="Segoe UI" w:cs="Mangal"/>
+      <w:sz w:val="18"/>
+      <w:szCs w:val="16"/>
+    </w:rPr>
+  </w:style>
   <w:style w:type="character" w:customStyle="1" w:styleId="NumberingSymbols">
     <w:name w:val="Numbering Symbols"/>
   </w:style>
@@ -7927,7 +10230,7 @@
 </file>
 
 <file path=customXml/itemProps1.xml><?xml version="1.0" encoding="utf-8"?>
-<ds:datastoreItem xmlns:ds="http://schemas.openxmlformats.org/officeDocument/2006/customXml" ds:itemID="{62A86ABD-4C69-435F-8534-6129F3ECF9D6}">
+<ds:datastoreItem xmlns:ds="http://schemas.openxmlformats.org/officeDocument/2006/customXml" ds:itemID="{FF3F86CB-13B7-4A00-8BA2-42069D05DC94}">
   <ds:schemaRefs>
     <ds:schemaRef ds:uri="http://schemas.openxmlformats.org/officeDocument/2006/bibliography"/>
   </ds:schemaRefs>

</xml_diff>